<commit_message>
Papers second draft excluding conclusions
</commit_message>
<xml_diff>
--- a/Manuscript/Extra_Material/Discussions.docx
+++ b/Manuscript/Extra_Material/Discussions.docx
@@ -2,960 +2,23 @@
 <file path=word/document.xml><?xml version="1.0" encoding="utf-8"?>
 <w:document xmlns:wpc="http://schemas.microsoft.com/office/word/2010/wordprocessingCanvas" xmlns:cx="http://schemas.microsoft.com/office/drawing/2014/chartex" xmlns:cx1="http://schemas.microsoft.com/office/drawing/2015/9/8/chartex" xmlns:cx2="http://schemas.microsoft.com/office/drawing/2015/10/21/chartex" xmlns:cx3="http://schemas.microsoft.com/office/drawing/2016/5/9/chartex" xmlns:cx4="http://schemas.microsoft.com/office/drawing/2016/5/10/chartex" xmlns:cx5="http://schemas.microsoft.com/office/drawing/2016/5/11/chartex" xmlns:cx6="http://schemas.microsoft.com/office/drawing/2016/5/12/chartex" xmlns:cx7="http://schemas.microsoft.com/office/drawing/2016/5/13/chartex" xmlns:cx8="http://schemas.microsoft.com/office/drawing/2016/5/14/chartex" xmlns:mc="http://schemas.openxmlformats.org/markup-compatibility/2006" xmlns:aink="http://schemas.microsoft.com/office/drawing/2016/ink" xmlns:am3d="http://schemas.microsoft.com/office/drawing/2017/model3d" xmlns:o="urn:schemas-microsoft-com:office:office" xmlns:r="http://schemas.openxmlformats.org/officeDocument/2006/relationships" xmlns:m="http://schemas.openxmlformats.org/officeDocument/2006/math" xmlns:v="urn:schemas-microsoft-com:vml" xmlns:wp14="http://schemas.microsoft.com/office/word/2010/wordprocessingDrawing" xmlns:wp="http://schemas.openxmlformats.org/drawingml/2006/wordprocessingDrawing" xmlns:w10="urn:schemas-microsoft-com:office:word" xmlns:w="http://schemas.openxmlformats.org/wordprocessingml/2006/main" xmlns:w14="http://schemas.microsoft.com/office/word/2010/wordml" xmlns:w15="http://schemas.microsoft.com/office/word/2012/wordml" xmlns:w16cex="http://schemas.microsoft.com/office/word/2018/wordml/cex" xmlns:w16cid="http://schemas.microsoft.com/office/word/2016/wordml/cid" xmlns:w16="http://schemas.microsoft.com/office/word/2018/wordml" xmlns:w16sdtdh="http://schemas.microsoft.com/office/word/2020/wordml/sdtdatahash" xmlns:w16se="http://schemas.microsoft.com/office/word/2015/wordml/symex" xmlns:wpg="http://schemas.microsoft.com/office/word/2010/wordprocessingGroup" xmlns:wpi="http://schemas.microsoft.com/office/word/2010/wordprocessingInk" xmlns:wne="http://schemas.microsoft.com/office/word/2006/wordml" xmlns:wps="http://schemas.microsoft.com/office/word/2010/wordprocessingShape" mc:Ignorable="w14 w15 w16se w16cid w16 w16cex w16sdtdh wp14">
   <w:body>
-    <w:p>
-      <w:commentRangeStart w:id="0"/>
-      <w:r>
-        <w:rPr>
-          <w:szCs w:val="20"/>
-        </w:rPr>
-        <w:t xml:space="preserve">Finally, this study acknowledges the difference </w:t>
-      </w:r>
-      <w:r>
-        <w:rPr>
-          <w:szCs w:val="20"/>
-        </w:rPr>
-        <w:t xml:space="preserve">between </w:t>
-      </w:r>
-      <w:r>
-        <w:rPr>
-          <w:i/>
-          <w:iCs/>
-          <w:szCs w:val="20"/>
-        </w:rPr>
-        <w:t xml:space="preserve">fluvial </w:t>
-      </w:r>
-      <w:r>
-        <w:rPr>
-          <w:szCs w:val="20"/>
-        </w:rPr>
-        <w:t xml:space="preserve">and </w:t>
-      </w:r>
-      <w:r>
-        <w:rPr>
-          <w:i/>
-          <w:iCs/>
-          <w:szCs w:val="20"/>
-        </w:rPr>
-        <w:t>pluvial</w:t>
-      </w:r>
-      <w:r>
-        <w:rPr>
-          <w:szCs w:val="20"/>
-        </w:rPr>
-        <w:t xml:space="preserve"> flash floods</w:t>
-      </w:r>
-      <w:r>
-        <w:rPr>
-          <w:szCs w:val="20"/>
-        </w:rPr>
-        <w:t xml:space="preserve"> </w:t>
-      </w:r>
-      <w:r>
-        <w:rPr>
-          <w:szCs w:val="20"/>
-        </w:rPr>
-        <w:fldChar w:fldCharType="begin" w:fldLock="1"/>
-      </w:r>
-      <w:r>
-        <w:rPr>
-          <w:szCs w:val="20"/>
-        </w:rPr>
-        <w:instrText>ADDIN CSL_CITATION {"citationItems":[{"id":"ITEM-1","itemData":{"DOI":"10.3390/w12020570","author":[{"dropping-particle":"","family":"Zanchetta","given":"Andre D.L.","non-dropping-particle":"","parse-names":false,"suffix":""},{"dropping-particle":"","family":"Coulibaly","given":"Paulin","non-dropping-particle":"","parse-names":false,"suffix":""}],"container-title":"Water (Switzerland)","id":"ITEM-1","issue":"2","issued":{"date-parts":[["2020"]]},"page":"570","title":"Recent advances in real-time pluvial flash flood forecasting","type":"article","volume":"12"},"uris":["http://www.mendeley.com/documents/?uuid=460f498c-f6b1-39f8-92fb-0d00e1c735bc"]}],"mendeley":{"formattedCitation":"(Zanchetta &amp; Coulibaly, 2020)","plainTextFormattedCitation":"(Zanchetta &amp; Coulibaly, 2020)","previouslyFormattedCitation":"(Zanchetta &amp; Coulibaly, 2020)"},"properties":{"noteIndex":0},"schema":"https://github.com/citation-style-language/schema/raw/master/csl-citation.json"}</w:instrText>
-      </w:r>
-      <w:r>
-        <w:rPr>
-          <w:szCs w:val="20"/>
-        </w:rPr>
-        <w:fldChar w:fldCharType="separate"/>
-      </w:r>
-      <w:r>
-        <w:rPr>
-          <w:noProof/>
-          <w:szCs w:val="20"/>
-        </w:rPr>
-        <w:t>(Zanchetta &amp; Coulibaly, 2020)</w:t>
-      </w:r>
-      <w:r>
-        <w:rPr>
-          <w:szCs w:val="20"/>
-        </w:rPr>
-        <w:fldChar w:fldCharType="end"/>
-      </w:r>
-      <w:r>
-        <w:rPr>
-          <w:szCs w:val="20"/>
-        </w:rPr>
-        <w:t xml:space="preserve">. </w:t>
-      </w:r>
-      <w:r>
-        <w:rPr>
-          <w:szCs w:val="20"/>
-        </w:rPr>
-        <w:t xml:space="preserve">While the first </w:t>
-      </w:r>
-      <w:r>
-        <w:rPr>
-          <w:szCs w:val="20"/>
-        </w:rPr>
-        <w:t xml:space="preserve">type of flash floods </w:t>
-      </w:r>
-      <w:r>
-        <w:rPr>
-          <w:szCs w:val="20"/>
-        </w:rPr>
-        <w:t>necessarily happens near a river, pluvial flash floods can happen everywhere</w:t>
-      </w:r>
-      <w:r>
-        <w:rPr>
-          <w:szCs w:val="20"/>
-        </w:rPr>
-        <w:t xml:space="preserve"> (</w:t>
-      </w:r>
-      <w:r>
-        <w:rPr>
-          <w:szCs w:val="20"/>
-        </w:rPr>
-        <w:t>e.g., non-urban steep catchments, urban catchments</w:t>
-      </w:r>
-      <w:r>
-        <w:rPr>
-          <w:szCs w:val="20"/>
-        </w:rPr>
-        <w:t xml:space="preserve">) putting </w:t>
-      </w:r>
-      <w:r>
-        <w:rPr>
-          <w:szCs w:val="20"/>
-        </w:rPr>
-        <w:t>at risk a larger number of people, who might also be unaware of the flash flood risk they are at</w:t>
-      </w:r>
-      <w:r>
-        <w:rPr>
-          <w:szCs w:val="20"/>
-        </w:rPr>
-        <w:t xml:space="preserve"> </w:t>
-      </w:r>
-      <w:r>
-        <w:rPr>
-          <w:szCs w:val="20"/>
-        </w:rPr>
-        <w:fldChar w:fldCharType="begin" w:fldLock="1"/>
-      </w:r>
-      <w:r>
-        <w:rPr>
-          <w:szCs w:val="20"/>
-        </w:rPr>
-        <w:instrText>ADDIN CSL_CITATION {"citationItems":[{"id":"ITEM-1","itemData":{"DOI":"10.1002/wat2.1517","ISSN":"20491948","author":[{"dropping-particle":"","family":"Speight","given":"Linda J","non-dropping-particle":"","parse-names":false,"suffix":""},{"dropping-particle":"","family":"Cranston","given":"Michael D","non-dropping-particle":"","parse-names":false,"suffix":""},{"dropping-particle":"","family":"White","given":"Christopher J.","non-dropping-particle":"","parse-names":false,"suffix":""},{"dropping-particle":"","family":"Kelly","given":"Laura","non-dropping-particle":"","parse-names":false,"suffix":""}],"container-title":"Wiley Interdisciplinary Reviews: Water","id":"ITEM-1","issue":"3","issued":{"date-parts":[["2021"]]},"title":"Operational and emerging capabilities for surface water flood forecasting","type":"article","volume":"8"},"uris":["http://www.mendeley.com/documents/?uuid=5ed272a7-1844-3fa7-98b5-80330d465e20"]}],"mendeley":{"formattedCitation":"(Speight &lt;i&gt;et al.&lt;/i&gt;, 2021)","plainTextFormattedCitation":"(Speight et al., 2021)","previouslyFormattedCitation":"(Speight &lt;i&gt;et al.&lt;/i&gt;, 2021)"},"properties":{"noteIndex":0},"schema":"https://github.com/citation-style-language/schema/raw/master/csl-citation.json"}</w:instrText>
-      </w:r>
-      <w:r>
-        <w:rPr>
-          <w:szCs w:val="20"/>
-        </w:rPr>
-        <w:fldChar w:fldCharType="separate"/>
-      </w:r>
-      <w:r>
-        <w:rPr>
-          <w:noProof/>
-          <w:szCs w:val="20"/>
-        </w:rPr>
-        <w:t xml:space="preserve">(Speight </w:t>
-      </w:r>
-      <w:r>
-        <w:rPr>
-          <w:i/>
-          <w:noProof/>
-          <w:szCs w:val="20"/>
-        </w:rPr>
-        <w:t>et al.</w:t>
-      </w:r>
-      <w:r>
-        <w:rPr>
-          <w:noProof/>
-          <w:szCs w:val="20"/>
-        </w:rPr>
-        <w:t>, 2021)</w:t>
-      </w:r>
-      <w:r>
-        <w:rPr>
-          <w:szCs w:val="20"/>
-        </w:rPr>
-        <w:fldChar w:fldCharType="end"/>
-      </w:r>
-      <w:r>
-        <w:rPr>
-          <w:szCs w:val="20"/>
-        </w:rPr>
-        <w:t xml:space="preserve">. </w:t>
-      </w:r>
-      <w:r>
-        <w:rPr>
-          <w:szCs w:val="20"/>
-        </w:rPr>
-        <w:t>Unless otherwise indicated, the term “flash flood” in this study will encompass both types of flash flood</w:t>
-      </w:r>
-      <w:commentRangeEnd w:id="0"/>
-      <w:r>
-        <w:rPr>
-          <w:rStyle w:val="CommentReference"/>
-        </w:rPr>
-        <w:commentReference w:id="0"/>
-      </w:r>
-    </w:p>
-    <w:p/>
-    <w:p>
-      <w:pPr>
-        <w:rPr>
-          <w:szCs w:val="20"/>
-        </w:rPr>
-      </w:pPr>
-      <w:r>
-        <w:rPr>
-          <w:szCs w:val="20"/>
-        </w:rPr>
-        <w:t xml:space="preserve">Flash floods are rapidly occurring events, typically within minutes or few hours, after a torrential triggering-rainfall event such as deep, local convective systems </w:t>
-      </w:r>
-      <w:r>
-        <w:rPr>
-          <w:szCs w:val="20"/>
-        </w:rPr>
-        <w:fldChar w:fldCharType="begin" w:fldLock="1"/>
-      </w:r>
-      <w:r>
-        <w:rPr>
-          <w:szCs w:val="20"/>
-        </w:rPr>
-        <w:instrText>ADDIN CSL_CITATION {"citationItems":[{"id":"ITEM-1","itemData":{"DOI":"https://doi.org/10.1175/0065-9401-28.50.481","author":[{"dropping-particle":"","family":"Davis","given":"Robert S.","non-dropping-particle":"","parse-names":false,"suffix":""}],"container-title":"Severe convective storm","id":"ITEM-1","issued":{"date-parts":[["2001"]]},"page":"481-526","title":"Flash Flood Forecast and Detection Methods","type":"chapter"},"uris":["http://www.mendeley.com/documents/?uuid=2a821017-66a3-3289-ac2c-78ef7b9381d4"]},{"id":"ITEM-2","itemData":{"DOI":"10.1175/1520-0434(1996)011&lt;0560:FFFAIB&gt;2.0.CO;2","author":[{"dropping-particle":"","family":"Doswell","given":"Charles A.","non-dropping-particle":"","parse-names":false,"suffix":""},{"dropping-particle":"","family":"Brooks","given":"Harold E.","non-dropping-particle":"","parse-names":false,"suffix":""},{"dropping-particle":"","family":"Maddox","given":"Robert A.","non-dropping-particle":"","parse-names":false,"suffix":""}],"container-title":"Weather and Forecasting","id":"ITEM-2","issue":"4","issued":{"date-parts":[["1996"]]},"page":"560-581","title":"Flash flood forecasting: An ingredients-based methodology","type":"article-journal","volume":"11"},"uris":["http://www.mendeley.com/documents/?uuid=1b1a5ed4-6673-3ae4-a964-dbb3d566c1f1"]}],"mendeley":{"formattedCitation":"(Doswell &lt;i&gt;et al.&lt;/i&gt;, 1996; Davis, 2001)","plainTextFormattedCitation":"(Doswell et al., 1996; Davis, 2001)","previouslyFormattedCitation":"(Doswell &lt;i&gt;et al.&lt;/i&gt;, 1996; Davis, 2001)"},"properties":{"noteIndex":0},"schema":"https://github.com/citation-style-language/schema/raw/master/csl-citation.json"}</w:instrText>
-      </w:r>
-      <w:r>
-        <w:rPr>
-          <w:szCs w:val="20"/>
-        </w:rPr>
-        <w:fldChar w:fldCharType="separate"/>
-      </w:r>
-      <w:r>
-        <w:rPr>
-          <w:noProof/>
-          <w:szCs w:val="20"/>
-        </w:rPr>
-        <w:t xml:space="preserve">(Doswell </w:t>
-      </w:r>
-      <w:r>
-        <w:rPr>
-          <w:i/>
-          <w:noProof/>
-          <w:szCs w:val="20"/>
-        </w:rPr>
-        <w:t>et al.</w:t>
-      </w:r>
-      <w:r>
-        <w:rPr>
-          <w:noProof/>
-          <w:szCs w:val="20"/>
-        </w:rPr>
-        <w:t>, 1996; Davis, 2001)</w:t>
-      </w:r>
-      <w:r>
-        <w:rPr>
-          <w:szCs w:val="20"/>
-        </w:rPr>
-        <w:fldChar w:fldCharType="end"/>
-      </w:r>
-      <w:r>
-        <w:rPr>
-          <w:szCs w:val="20"/>
-        </w:rPr>
-        <w:t xml:space="preserve"> or more extreme organized meso-scale convective systems such as hurricanes or tropical cyclones </w:t>
-      </w:r>
-      <w:r>
-        <w:rPr>
-          <w:szCs w:val="20"/>
-        </w:rPr>
-        <w:fldChar w:fldCharType="begin" w:fldLock="1"/>
-      </w:r>
-      <w:r>
-        <w:rPr>
-          <w:szCs w:val="20"/>
-        </w:rPr>
-        <w:instrText>ADDIN CSL_CITATION {"citationItems":[{"id":"ITEM-1","itemData":{"DOI":"10.1175/1520-0477-60.2.115","author":[{"dropping-particle":"","family":"Maddox","given":"R. A.","non-dropping-particle":"","parse-names":false,"suffix":""},{"dropping-particle":"","family":"Chappell","given":"C. F.","non-dropping-particle":"","parse-names":false,"suffix":""},{"dropping-particle":"","family":"Hoxit","given":"L. R.","non-dropping-particle":"","parse-names":false,"suffix":""}],"container-title":"Bulletin, American Meteorological Society","id":"ITEM-1","issue":"2","issued":{"date-parts":[["1979"]]},"page":"115-123","title":"Synoptic and meso-scale aspects of flash flood events.","type":"article-journal","volume":"60"},"uris":["http://www.mendeley.com/documents/?uuid=11a4a861-8ffd-38ad-956f-669198a14509"]},{"id":"ITEM-2","itemData":{"DOI":"10.1029/2021GL092546","author":[{"dropping-particle":"","family":"Hu","given":"Huancui","non-dropping-particle":"","parse-names":false,"suffix":""},{"dropping-particle":"","family":"Feng","given":"Zhe","non-dropping-particle":"","parse-names":false,"suffix":""},{"dropping-particle":"","family":"Leung","given":"Lai Yung Ruby","non-dropping-particle":"","parse-names":false,"suffix":""}],"container-title":"Geophysical Research Letters","id":"ITEM-2","issue":"9","issued":{"date-parts":[["2021"]]},"page":"1-8","title":"Linking Flood Frequency With Mesoscale Convective Systems in the US","type":"article-journal","volume":"48"},"uris":["http://www.mendeley.com/documents/?uuid=f06db3d5-fbed-3498-9651-940f7f6f2007"]}],"mendeley":{"formattedCitation":"(Maddox &lt;i&gt;et al.&lt;/i&gt;, 1979; Hu &lt;i&gt;et al.&lt;/i&gt;, 2021)","plainTextFormattedCitation":"(Maddox et al., 1979; Hu et al., 2021)","previouslyFormattedCitation":"(Maddox &lt;i&gt;et al.&lt;/i&gt;, 1979; Hu &lt;i&gt;et al.&lt;/i&gt;, 2021)"},"properties":{"noteIndex":0},"schema":"https://github.com/citation-style-language/schema/raw/master/csl-citation.json"}</w:instrText>
-      </w:r>
-      <w:r>
-        <w:rPr>
-          <w:szCs w:val="20"/>
-        </w:rPr>
-        <w:fldChar w:fldCharType="separate"/>
-      </w:r>
-      <w:r>
-        <w:rPr>
-          <w:noProof/>
-          <w:szCs w:val="20"/>
-        </w:rPr>
-        <w:t xml:space="preserve">(Maddox </w:t>
-      </w:r>
-      <w:r>
-        <w:rPr>
-          <w:i/>
-          <w:noProof/>
-          <w:szCs w:val="20"/>
-        </w:rPr>
-        <w:t>et al.</w:t>
-      </w:r>
-      <w:r>
-        <w:rPr>
-          <w:noProof/>
-          <w:szCs w:val="20"/>
-        </w:rPr>
-        <w:t xml:space="preserve">, 1979; Hu </w:t>
-      </w:r>
-      <w:r>
-        <w:rPr>
-          <w:i/>
-          <w:noProof/>
-          <w:szCs w:val="20"/>
-        </w:rPr>
-        <w:t>et al.</w:t>
-      </w:r>
-      <w:r>
-        <w:rPr>
-          <w:noProof/>
-          <w:szCs w:val="20"/>
-        </w:rPr>
-        <w:t>, 2021)</w:t>
-      </w:r>
-      <w:r>
-        <w:rPr>
-          <w:szCs w:val="20"/>
-        </w:rPr>
-        <w:fldChar w:fldCharType="end"/>
-      </w:r>
-      <w:r>
-        <w:rPr>
-          <w:szCs w:val="20"/>
-        </w:rPr>
-        <w:t xml:space="preserve">. Flash floods triggered by meso-scale convective rainfall can be observed over widespread areas, and might be difficult to distinguish from other concurrent types of flood (e.g., riverine, or costal). The successful prediction of 2019’s floods due to tropical cyclones Idai and Kenneth in Mozambique show that large-scale flash floods can be predicted successfully several days in advance even with global, coarse-resolution forecasting systems such as the Global Flood Awareness System </w:t>
-      </w:r>
-      <w:r>
-        <w:rPr>
-          <w:szCs w:val="20"/>
-        </w:rPr>
-        <w:fldChar w:fldCharType="begin" w:fldLock="1"/>
-      </w:r>
-      <w:r>
-        <w:rPr>
-          <w:szCs w:val="20"/>
-        </w:rPr>
-        <w:instrText>ADDIN CSL_CITATION {"citationItems":[{"id":"ITEM-1","itemData":{"DOI":"doi:10.5194/hess-17-1161-2013","author":[{"dropping-particle":"","family":"Alfieri","given":"L","non-dropping-particle":"","parse-names":false,"suffix":""},{"dropping-particle":"","family":"Burek","given":"P","non-dropping-particle":"","parse-names":false,"suffix":""},{"dropping-particle":"","family":"Dutra","given":"E","non-dropping-particle":"","parse-names":false,"suffix":""},{"dropping-particle":"","family":"Krzeminski","given":"B","non-dropping-particle":"","parse-names":false,"suffix":""},{"dropping-particle":"","family":"Muraro","given":"D","non-dropping-particle":"","parse-names":false,"suffix":""},{"dropping-particle":"","family":"Thielen","given":"J","non-dropping-particle":"","parse-names":false,"suffix":""},{"dropping-particle":"","family":"Pappenberger","given":"F","non-dropping-particle":"","parse-names":false,"suffix":""}],"container-title":"Hydrology and Earth System Sciences Discussions","id":"ITEM-1","issue":"3","issued":{"date-parts":[["2013"]]},"page":"1161-1175","title":"GloFAS-global ensemble streamflow forecasting and flood early warning","type":"article-journal","volume":"17"},"uris":["http://www.mendeley.com/documents/?uuid=5e4dae36-3f19-3545-809d-81fb1332385e"]}],"mendeley":{"formattedCitation":"(Alfieri &lt;i&gt;et al.&lt;/i&gt;, 2013)","manualFormatting":"(GloFAS, Alfieri et al., 2013)","plainTextFormattedCitation":"(Alfieri et al., 2013)","previouslyFormattedCitation":"(Alfieri &lt;i&gt;et al.&lt;/i&gt;, 2013)"},"properties":{"noteIndex":0},"schema":"https://github.com/citation-style-language/schema/raw/master/csl-citation.json"}</w:instrText>
-      </w:r>
-      <w:r>
-        <w:rPr>
-          <w:szCs w:val="20"/>
-        </w:rPr>
-        <w:fldChar w:fldCharType="separate"/>
-      </w:r>
-      <w:r>
-        <w:rPr>
-          <w:noProof/>
-          <w:szCs w:val="20"/>
-        </w:rPr>
-        <w:t xml:space="preserve">(GloFAS, Alfieri </w:t>
-      </w:r>
-      <w:r>
-        <w:rPr>
-          <w:i/>
-          <w:noProof/>
-          <w:szCs w:val="20"/>
-        </w:rPr>
-        <w:t>et al.</w:t>
-      </w:r>
-      <w:r>
-        <w:rPr>
-          <w:noProof/>
-          <w:szCs w:val="20"/>
-        </w:rPr>
-        <w:t>, 2013)</w:t>
-      </w:r>
-      <w:r>
-        <w:rPr>
-          <w:szCs w:val="20"/>
-        </w:rPr>
-        <w:fldChar w:fldCharType="end"/>
-      </w:r>
-      <w:r>
-        <w:rPr>
-          <w:szCs w:val="20"/>
-        </w:rPr>
-        <w:t xml:space="preserve">. Flash floods triggered by deep, localized convective systems can be more difficult to predict. Forecasting extreme local rainfall accurately is challenging </w:t>
-      </w:r>
-      <w:r>
-        <w:rPr>
-          <w:szCs w:val="20"/>
-        </w:rPr>
-        <w:fldChar w:fldCharType="begin" w:fldLock="1"/>
-      </w:r>
-      <w:r>
-        <w:rPr>
-          <w:szCs w:val="20"/>
-        </w:rPr>
-        <w:instrText>ADDIN CSL_CITATION {"citationItems":[{"id":"ITEM-1","itemData":{"DOI":"10.1175/JHM-D-15-0083.1","author":[{"dropping-particle":"","family":"Golding","given":"Brian","non-dropping-particle":"","parse-names":false,"suffix":""},{"dropping-particle":"","family":"Roberts","given":"Nigel","non-dropping-particle":"","parse-names":false,"suffix":""},{"dropping-particle":"","family":"Leoncini","given":"Giovanni","non-dropping-particle":"","parse-names":false,"suffix":""},{"dropping-particle":"","family":"Mylne","given":"Ken","non-dropping-particle":"","parse-names":false,"suffix":""},{"dropping-particle":"","family":"Swinbank","given":"Richard","non-dropping-particle":"","parse-names":false,"suffix":""}],"container-title":"Journal of Hydrometeorology","id":"ITEM-1","issue":"5","issued":{"date-parts":[["2016"]]},"page":"1383-1406","title":"MOGREPS-UK convection-permitting ensemble products for surface water flood forecasting: Rationale and first results","type":"article-journal","volume":"17"},"uris":["http://www.mendeley.com/documents/?uuid=e3f4477e-49da-3892-bd02-e02fcc021705"]}],"mendeley":{"formattedCitation":"(Golding &lt;i&gt;et al.&lt;/i&gt;, 2016)","plainTextFormattedCitation":"(Golding et al., 2016)","previouslyFormattedCitation":"(Golding &lt;i&gt;et al.&lt;/i&gt;, 2016)"},"properties":{"noteIndex":0},"schema":"https://github.com/citation-style-language/schema/raw/master/csl-citation.json"}</w:instrText>
-      </w:r>
-      <w:r>
-        <w:rPr>
-          <w:szCs w:val="20"/>
-        </w:rPr>
-        <w:fldChar w:fldCharType="separate"/>
-      </w:r>
-      <w:r>
-        <w:rPr>
-          <w:noProof/>
-          <w:szCs w:val="20"/>
-        </w:rPr>
-        <w:t xml:space="preserve">(Golding </w:t>
-      </w:r>
-      <w:r>
-        <w:rPr>
-          <w:i/>
-          <w:noProof/>
-          <w:szCs w:val="20"/>
-        </w:rPr>
-        <w:t>et al.</w:t>
-      </w:r>
-      <w:r>
-        <w:rPr>
-          <w:noProof/>
-          <w:szCs w:val="20"/>
-        </w:rPr>
-        <w:t>, 2016)</w:t>
-      </w:r>
-      <w:r>
-        <w:rPr>
-          <w:szCs w:val="20"/>
-        </w:rPr>
-        <w:fldChar w:fldCharType="end"/>
-      </w:r>
-      <w:r>
-        <w:rPr>
-          <w:szCs w:val="20"/>
-        </w:rPr>
-        <w:t xml:space="preserve">, as well as representing in detail hydrological factors such as topography, soil conditions, and terrain coverage that can modulate the occurrence and severity of flash floods </w:t>
-      </w:r>
-      <w:r>
-        <w:rPr>
-          <w:szCs w:val="20"/>
-        </w:rPr>
-        <w:fldChar w:fldCharType="begin" w:fldLock="1"/>
-      </w:r>
-      <w:r>
-        <w:rPr>
-          <w:szCs w:val="20"/>
-        </w:rPr>
-        <w:instrText>ADDIN CSL_CITATION {"citationItems":[{"id":"ITEM-1","itemData":{"DOI":"10.3390/hydrology7010012","ISSN":"23065338","author":[{"dropping-particle":"","family":"Kastridis","given":"Aristeidis","non-dropping-particle":"","parse-names":false,"suffix":""},{"dropping-particle":"","family":"Stathis","given":"Dimitrios","non-dropping-particle":"","parse-names":false,"suffix":""}],"container-title":"Hydrology","id":"ITEM-1","issue":"1","issued":{"date-parts":[["2020"]]},"page":"12","title":"Evaluation of hydrological and hydraulic models applied in typical mediterranean ungauged watersheds using post-flash-flood measurements","type":"article-journal","volume":"7"},"uris":["http://www.mendeley.com/documents/?uuid=35a927ec-6f46-3189-b8ca-dcb43cd1b03a"]},{"id":"ITEM-2","itemData":{"DOI":"10.1007/s11069-018-3553-z","author":[{"dropping-particle":"","family":"Xing","given":"Yun","non-dropping-particle":"","parse-names":false,"suffix":""},{"dropping-particle":"","family":"Liang","given":"Qiuhua","non-dropping-particle":"","parse-names":false,"suffix":""},{"dropping-particle":"","family":"Wang","given":"Gang","non-dropping-particle":"","parse-names":false,"suffix":""},{"dropping-particle":"","family":"Ming","given":"Xiaodong","non-dropping-particle":"","parse-names":false,"suffix":""},{"dropping-particle":"","family":"Xia","given":"Xilin","non-dropping-particle":"","parse-names":false,"suffix":""}],"container-title":"Natural Hazards","id":"ITEM-2","issue":"1","issued":{"date-parts":[["2019"]]},"page":"473-496","title":"City-scale hydrodynamic modelling of urban flash floods: the issues of scale and resolution","type":"article-journal","volume":"96"},"uris":["http://www.mendeley.com/documents/?uuid=c3614fe7-1148-301e-9088-3dd5ef923614"]}],"mendeley":{"formattedCitation":"(Xing &lt;i&gt;et al.&lt;/i&gt;, 2019; Kastridis &amp; Stathis, 2020)","plainTextFormattedCitation":"(Xing et al., 2019; Kastridis &amp; Stathis, 2020)","previouslyFormattedCitation":"(Xing &lt;i&gt;et al.&lt;/i&gt;, 2019; Kastridis &amp; Stathis, 2020)"},"properties":{"noteIndex":0},"schema":"https://github.com/citation-style-language/schema/raw/master/csl-citation.json"}</w:instrText>
-      </w:r>
-      <w:r>
-        <w:rPr>
-          <w:szCs w:val="20"/>
-        </w:rPr>
-        <w:fldChar w:fldCharType="separate"/>
-      </w:r>
-      <w:r>
-        <w:rPr>
-          <w:noProof/>
-          <w:szCs w:val="20"/>
-        </w:rPr>
-        <w:t xml:space="preserve">(Xing </w:t>
-      </w:r>
-      <w:r>
-        <w:rPr>
-          <w:i/>
-          <w:noProof/>
-          <w:szCs w:val="20"/>
-        </w:rPr>
-        <w:t>et al.</w:t>
-      </w:r>
-      <w:r>
-        <w:rPr>
-          <w:noProof/>
-          <w:szCs w:val="20"/>
-        </w:rPr>
-        <w:t>, 2019; Kastridis &amp; Stathis, 2020)</w:t>
-      </w:r>
-      <w:r>
-        <w:rPr>
-          <w:szCs w:val="20"/>
-        </w:rPr>
-        <w:fldChar w:fldCharType="end"/>
-      </w:r>
-      <w:r>
-        <w:rPr>
-          <w:szCs w:val="20"/>
-        </w:rPr>
-        <w:t xml:space="preserve">. </w:t>
-      </w:r>
-      <w:r>
-        <w:rPr>
-          <w:szCs w:val="20"/>
-        </w:rPr>
-        <w:fldChar w:fldCharType="begin" w:fldLock="1"/>
-      </w:r>
-      <w:r>
-        <w:rPr>
-          <w:szCs w:val="20"/>
-        </w:rPr>
-        <w:instrText>ADDIN CSL_CITATION {"citationItems":[{"id":"ITEM-1","itemData":{"DOI":"https://doi.org/10.1002/qj.29","author":[{"dropping-particle":"","family":"Collier","given":"C G","non-dropping-particle":"","parse-names":false,"suffix":""}],"container-title":"Quarterly Journal of the Royal Meteorological Society","id":"ITEM-1","issue":"622","issued":{"date-parts":[["2007"]]},"page":"3-23","title":"Flash flood forecasting: What are the limits of predictability?","type":"article-journal","volume":"133"},"uris":["http://www.mendeley.com/documents/?uuid=9206c56b-d440-3bca-929f-7acbc6192dec"]},{"id":"ITEM-2","itemData":{"DOI":"10.1002/hyp.8040","author":[{"dropping-particle":"","family":"Hapuarachchi","given":"H. A.P.","non-dropping-particle":"","parse-names":false,"suffix":""},{"dropping-particle":"","family":"Wang","given":"Q. J.","non-dropping-particle":"","parse-names":false,"suffix":""},{"dropping-particle":"","family":"Pagano","given":"T. C.","non-dropping-particle":"","parse-names":false,"suffix":""}],"container-title":"Hydrological Processes","id":"ITEM-2","issue":"18","issued":{"date-parts":[["2011"]]},"page":"2771-2784","title":"A review of advances in flash flood forecasting","type":"article-journal","volume":"25"},"uris":["http://www.mendeley.com/documents/?uuid=53019097-2faa-3d70-abd6-46fc31413dc4"]}],"mendeley":{"formattedCitation":"(Collier, 2007; Hapuarachchi &lt;i&gt;et al.&lt;/i&gt;, 2011)","manualFormatting":"Collier (2007) and Hapuarachchi et al. (2011)","plainTextFormattedCitation":"(Collier, 2007; Hapuarachchi et al., 2011)","previouslyFormattedCitation":"(Collier, 2007; Hapuarachchi &lt;i&gt;et al.&lt;/i&gt;, 2011)"},"properties":{"noteIndex":0},"schema":"https://github.com/citation-style-language/schema/raw/master/csl-citation.json"}</w:instrText>
-      </w:r>
-      <w:r>
-        <w:rPr>
-          <w:szCs w:val="20"/>
-        </w:rPr>
-        <w:fldChar w:fldCharType="separate"/>
-      </w:r>
-      <w:r>
-        <w:rPr>
-          <w:noProof/>
-          <w:szCs w:val="20"/>
-        </w:rPr>
-        <w:t xml:space="preserve">Collier (2007) and Hapuarachchi </w:t>
-      </w:r>
-      <w:r>
-        <w:rPr>
-          <w:i/>
-          <w:noProof/>
-          <w:szCs w:val="20"/>
-        </w:rPr>
-        <w:t>et al. (</w:t>
-      </w:r>
-      <w:r>
-        <w:rPr>
-          <w:noProof/>
-          <w:szCs w:val="20"/>
-        </w:rPr>
-        <w:t>2011)</w:t>
-      </w:r>
-      <w:r>
-        <w:rPr>
-          <w:szCs w:val="20"/>
-        </w:rPr>
-        <w:fldChar w:fldCharType="end"/>
-      </w:r>
-      <w:r>
-        <w:rPr>
-          <w:szCs w:val="20"/>
-        </w:rPr>
-        <w:t xml:space="preserve"> reviewed the challenges faced by the scientific community in early 2010s to increase flash floods predictability, such as increase the spatio-temporal resolution and precision of input/output data, increase forecast lead times, and reduce forecasts computational costs. </w:t>
-      </w:r>
-    </w:p>
-    <w:p/>
-    <w:p>
-      <w:r>
-        <w:t>The high levels of uncertainty in the overall forecasting process</w:t>
-      </w:r>
-      <w:r>
-        <w:t xml:space="preserve"> of flash floods do not bode well for developing a </w:t>
-      </w:r>
-      <w:proofErr w:type="spellStart"/>
-      <w:r>
-        <w:t>tradtional</w:t>
-      </w:r>
-      <w:proofErr w:type="spellEnd"/>
-      <w:r>
-        <w:t xml:space="preserve"> set of standard operating procedures, for examples with those prepared for riverine floods (Andrew, 2021).</w:t>
-      </w:r>
-    </w:p>
-    <w:p/>
-    <w:p>
-      <w:pPr>
-        <w:rPr>
-          <w:rFonts w:eastAsia="Times New Roman"/>
-          <w:szCs w:val="20"/>
-        </w:rPr>
-      </w:pPr>
-      <w:commentRangeStart w:id="1"/>
-      <w:commentRangeStart w:id="2"/>
-      <w:r>
-        <w:rPr>
-          <w:noProof/>
-          <w:szCs w:val="20"/>
-        </w:rPr>
-        <w:t>Depending on the available datasets, computational power, and area to cover, different approaches can be adopted in flash flood forecasting. Some approaches consist in</w:t>
-      </w:r>
-      <w:r>
-        <w:rPr>
-          <w:szCs w:val="20"/>
-        </w:rPr>
-        <w:t xml:space="preserve"> flash flood susceptibility assessments, rainfall observations or forecasts comparison with considered/neglected surface conditions, and flow comparison </w:t>
-      </w:r>
-      <w:r>
-        <w:rPr>
-          <w:szCs w:val="20"/>
-        </w:rPr>
-        <w:fldChar w:fldCharType="begin" w:fldLock="1"/>
-      </w:r>
-      <w:r>
-        <w:rPr>
-          <w:szCs w:val="20"/>
-        </w:rPr>
-        <w:instrText>ADDIN CSL_CITATION {"citationItems":[{"id":"ITEM-1","itemData":{"DOI":"10.3390/w12020570","author":[{"dropping-particle":"","family":"Zanchetta","given":"Andre D.L.","non-dropping-particle":"","parse-names":false,"suffix":""},{"dropping-particle":"","family":"Coulibaly","given":"Paulin","non-dropping-particle":"","parse-names":false,"suffix":""}],"container-title":"Water (Switzerland)","id":"ITEM-1","issue":"2","issued":{"date-parts":[["2020"]]},"page":"570","title":"Recent advances in real-time pluvial flash flood forecasting","type":"article","volume":"12"},"uris":["http://www.mendeley.com/documents/?uuid=460f498c-f6b1-39f8-92fb-0d00e1c735bc"]}],"mendeley":{"formattedCitation":"(Zanchetta &amp; Coulibaly, 2020)","plainTextFormattedCitation":"(Zanchetta &amp; Coulibaly, 2020)","previouslyFormattedCitation":"(Zanchetta &amp; Coulibaly, 2020)"},"properties":{"noteIndex":0},"schema":"https://github.com/citation-style-language/schema/raw/master/csl-citation.json"}</w:instrText>
-      </w:r>
-      <w:r>
-        <w:rPr>
-          <w:szCs w:val="20"/>
-        </w:rPr>
-        <w:fldChar w:fldCharType="separate"/>
-      </w:r>
-      <w:r>
-        <w:rPr>
-          <w:noProof/>
-          <w:szCs w:val="20"/>
-        </w:rPr>
-        <w:t>(Zanchetta &amp; Coulibaly, 2020)</w:t>
-      </w:r>
-      <w:r>
-        <w:rPr>
-          <w:szCs w:val="20"/>
-        </w:rPr>
-        <w:fldChar w:fldCharType="end"/>
-      </w:r>
-      <w:r>
-        <w:rPr>
-          <w:szCs w:val="20"/>
-        </w:rPr>
-        <w:t>. Although there is a limited number of existing flash flood forecasting systems properly and publicly documented (</w:t>
-      </w:r>
-      <w:r>
-        <w:rPr>
-          <w:b/>
-          <w:bCs/>
-          <w:color w:val="FF0000"/>
-          <w:szCs w:val="20"/>
-        </w:rPr>
-        <w:t>reference</w:t>
-      </w:r>
-      <w:r>
-        <w:rPr>
-          <w:szCs w:val="20"/>
-        </w:rPr>
-        <w:t>), their comparison under operational constraints suggests that systems relying only on rainfall-exceedance criteria can deliver forecasts, whose quality can be comparable to physically-based systems (</w:t>
-      </w:r>
-      <w:r>
-        <w:rPr>
-          <w:b/>
-          <w:bCs/>
-          <w:color w:val="FF0000"/>
-          <w:szCs w:val="20"/>
-        </w:rPr>
-        <w:t>reference</w:t>
-      </w:r>
-      <w:r>
-        <w:rPr>
-          <w:szCs w:val="20"/>
-        </w:rPr>
-        <w:t xml:space="preserve">). Since rainfall-based systems also significantly reduce computational times and running costs, they can potentially be run for large domains (i.e., continental, or global), leaving the application of rainfall-runoff and routing models for smaller regions or urban environments </w:t>
-      </w:r>
-      <w:r>
-        <w:rPr>
-          <w:rFonts w:eastAsia="Times New Roman"/>
-          <w:szCs w:val="20"/>
-        </w:rPr>
-        <w:t>(</w:t>
-      </w:r>
-      <w:r>
-        <w:rPr>
-          <w:rFonts w:eastAsia="Times New Roman"/>
-          <w:b/>
-          <w:bCs/>
-          <w:color w:val="FF0000"/>
-          <w:szCs w:val="20"/>
-        </w:rPr>
-        <w:t>reference</w:t>
-      </w:r>
-      <w:r>
-        <w:rPr>
-          <w:rFonts w:eastAsia="Times New Roman"/>
-          <w:szCs w:val="20"/>
-        </w:rPr>
-        <w:t xml:space="preserve">). </w:t>
-      </w:r>
-      <w:r>
-        <w:rPr>
-          <w:szCs w:val="20"/>
-        </w:rPr>
-        <w:t xml:space="preserve">Methods for obtaining the required high-resolution rainfall forecasts are the temporal extrapolation of distributed radar observations, the (dynamical or statistical) downscaling of coarser numerical weather </w:t>
-      </w:r>
-      <w:r>
-        <w:rPr>
-          <w:szCs w:val="20"/>
-        </w:rPr>
-        <w:lastRenderedPageBreak/>
-        <w:t xml:space="preserve">prediction (NWP) model outputs, or the integration of both approaches </w:t>
-      </w:r>
-      <w:sdt>
-        <w:sdtPr>
-          <w:rPr>
-            <w:szCs w:val="20"/>
-          </w:rPr>
-          <w:tag w:val="MENDELEY_CITATION_v3_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"/>
-          <w:id w:val="-385717101"/>
-          <w:placeholder>
-            <w:docPart w:val="81FD2DEB020F49A9BB25384578C2BE27"/>
-          </w:placeholder>
-        </w:sdtPr>
-        <w:sdtContent>
-          <w:r>
-            <w:rPr>
-              <w:rFonts w:eastAsia="Times New Roman"/>
-              <w:szCs w:val="20"/>
-            </w:rPr>
-            <w:t>(Zanchetta &amp; Coulibaly, 2020)</w:t>
-          </w:r>
-        </w:sdtContent>
-      </w:sdt>
-      <w:r>
-        <w:rPr>
-          <w:szCs w:val="20"/>
-        </w:rPr>
-        <w:t>. While radar-derived rainfall fields are still considered the most accurate family of approaches, they also provide very short-range forecasts, typically under 6 hours (</w:t>
-      </w:r>
-      <w:r>
-        <w:rPr>
-          <w:b/>
-          <w:bCs/>
-          <w:color w:val="FF0000"/>
-          <w:szCs w:val="20"/>
-        </w:rPr>
-        <w:t>reference</w:t>
-      </w:r>
-      <w:r>
-        <w:rPr>
-          <w:szCs w:val="20"/>
-        </w:rPr>
-        <w:t>). Dynamically downscaled NWP models (i.e., km-scale, limited area models) can increase forecasts lead time, typically up to 5 days due the exponential increase in the running costs beyond day 2/5 forecasts. While they provide a good representation of the rainfall totals distributions, the prediction of the time and location of the rainfall peaks might not be accurate (</w:t>
-      </w:r>
-      <w:r>
-        <w:rPr>
-          <w:b/>
-          <w:bCs/>
-          <w:color w:val="FF0000"/>
-          <w:szCs w:val="20"/>
-        </w:rPr>
-        <w:t>reference</w:t>
-      </w:r>
-      <w:r>
-        <w:rPr>
-          <w:szCs w:val="20"/>
-        </w:rPr>
-        <w:t xml:space="preserve">). One of the main advantages of using a statistical downscaling approach is the extremely low computational cost when compared to dynamical downscaling. </w:t>
-      </w:r>
-      <w:r>
-        <w:rPr>
-          <w:szCs w:val="20"/>
-        </w:rPr>
-        <w:fldChar w:fldCharType="begin" w:fldLock="1"/>
-      </w:r>
-      <w:r>
-        <w:rPr>
-          <w:szCs w:val="20"/>
-        </w:rPr>
-        <w:instrText>ADDIN CSL_CITATION {"citationItems":[{"id":"ITEM-1","itemData":{"DOI":"10.1175/BAMS-D-19-0308.1","author":[{"dropping-particle":"","family":"Vannitsem","given":"Stéphane","non-dropping-particle":"","parse-names":false,"suffix":""},{"dropping-particle":"","family":"Bremnes","given":"John Bjørnar","non-dropping-particle":"","parse-names":false,"suffix":""},{"dropping-particle":"","family":"Demaeyer","given":"Jonathan","non-dropping-particle":"","parse-names":false,"suffix":""},{"dropping-particle":"","family":"Evans","given":"Gavin R.","non-dropping-particle":"","parse-names":false,"suffix":""},{"dropping-particle":"","family":"Flowerdew","given":"Jonathan","non-dropping-particle":"","parse-names":false,"suffix":""},{"dropping-particle":"","family":"Hemri","given":"Stephan","non-dropping-particle":"","parse-names":false,"suffix":""},{"dropping-particle":"","family":"Lerch","given":"Sebastian","non-dropping-particle":"","parse-names":false,"suffix":""},{"dropping-particle":"","family":"Roberts","given":"Nigel","non-dropping-particle":"","parse-names":false,"suffix":""},{"dropping-particle":"","family":"Theis","given":"Susanne","non-dropping-particle":"","parse-names":false,"suffix":""},{"dropping-particle":"","family":"Atencia","given":"Aitor","non-dropping-particle":"","parse-names":false,"suffix":""},{"dropping-particle":"Ben","family":"Bouallègue","given":"Zied","non-dropping-particle":"","parse-names":false,"suffix":""},{"dropping-particle":"","family":"Bhend","given":"Jonas","non-dropping-particle":"","parse-names":false,"suffix":""},{"dropping-particle":"","family":"Dabernig","given":"Markus","non-dropping-particle":"","parse-names":false,"suffix":""},{"dropping-particle":"","family":"Cruz","given":"Lesley","non-dropping-particle":"de","parse-names":false,"suffix":""},{"dropping-particle":"","family":"Hieta","given":"Leila","non-dropping-particle":"","parse-names":false,"suffix":""},{"dropping-particle":"","family":"Mestre","given":"Olivier","non-dropping-particle":"","parse-names":false,"suffix":""},{"dropping-particle":"","family":"Moret","given":"Lionel","non-dropping-particle":"","parse-names":false,"suffix":""},{"dropping-particle":"","family":"Plenković","given":"Iris Odak","non-dropping-particle":"","parse-names":false,"suffix":""},{"dropping-particle":"","family":"Schmeits","given":"Maurice","non-dropping-particle":"","parse-names":false,"suffix":""},{"dropping-particle":"","family":"Taillardat","given":"Maxime","non-dropping-particle":"","parse-names":false,"suffix":""},{"dropping-particle":"","family":"Bergh","given":"Joris","non-dropping-particle":"van den","parse-names":false,"suffix":""},{"dropping-particle":"","family":"Schaeybroeck","given":"Bert","non-dropping-particle":"van","parse-names":false,"suffix":""},{"dropping-particle":"","family":"Whan","given":"Kirien","non-dropping-particle":"","parse-names":false,"suffix":""},{"dropping-particle":"","family":"Ylhaisi","given":"Jussi","non-dropping-particle":"","parse-names":false,"suffix":""}],"container-title":"Bulletin of the American Meteorological Society","id":"ITEM-1","issue":"3","issued":{"date-parts":[["2021"]]},"page":"E681-E699","title":"Statistical postprocessing for weather forecasts review, challenges, and avenues in a big data world","type":"article","volume":"102"},"uris":["http://www.mendeley.com/documents/?uuid=08de1bfa-2cb9-363b-b8f1-b3cc83587e5c"]}],"mendeley":{"formattedCitation":"(Vannitsem &lt;i&gt;et al.&lt;/i&gt;, 2021)","manualFormatting":"Vannitsem et al. (2021)","plainTextFormattedCitation":"(Vannitsem et al., 2021)","previouslyFormattedCitation":"(Vannitsem &lt;i&gt;et al.&lt;/i&gt;, 2021)"},"properties":{"noteIndex":0},"schema":"https://github.com/citation-style-language/schema/raw/master/csl-citation.json"}</w:instrText>
-      </w:r>
-      <w:r>
-        <w:rPr>
-          <w:szCs w:val="20"/>
-        </w:rPr>
-        <w:fldChar w:fldCharType="separate"/>
-      </w:r>
-      <w:r>
-        <w:rPr>
-          <w:noProof/>
-          <w:szCs w:val="20"/>
-        </w:rPr>
-        <w:t xml:space="preserve">Vannitsem </w:t>
-      </w:r>
-      <w:r>
-        <w:rPr>
-          <w:i/>
-          <w:noProof/>
-          <w:szCs w:val="20"/>
-        </w:rPr>
-        <w:t>et al.</w:t>
-      </w:r>
-      <w:r>
-        <w:rPr>
-          <w:noProof/>
-          <w:szCs w:val="20"/>
-        </w:rPr>
-        <w:t xml:space="preserve"> (2021)</w:t>
-      </w:r>
-      <w:r>
-        <w:rPr>
-          <w:szCs w:val="20"/>
-        </w:rPr>
-        <w:fldChar w:fldCharType="end"/>
-      </w:r>
-      <w:r>
-        <w:rPr>
-          <w:szCs w:val="20"/>
-        </w:rPr>
-        <w:t xml:space="preserve"> review a series of statistical post-processing for rainfall forecasts</w:t>
-      </w:r>
-      <w:commentRangeEnd w:id="1"/>
-      <w:r>
-        <w:rPr>
-          <w:rStyle w:val="CommentReference"/>
-        </w:rPr>
-        <w:commentReference w:id="1"/>
-      </w:r>
-      <w:commentRangeEnd w:id="2"/>
-      <w:r>
-        <w:rPr>
-          <w:rStyle w:val="CommentReference"/>
-        </w:rPr>
-        <w:commentReference w:id="2"/>
-      </w:r>
-      <w:r>
-        <w:rPr>
-          <w:szCs w:val="20"/>
-        </w:rPr>
-        <w:t xml:space="preserve">. </w:t>
-      </w:r>
-    </w:p>
-    <w:p/>
     <w:p/>
     <w:p>
       <w:pPr>
         <w:pStyle w:val="Heading2"/>
       </w:pPr>
-      <w:r>
-        <w:t xml:space="preserve">On the importance to examine ROC curves and not only AURC when verifying rainfall forecasts against non-rainfall observations </w:t>
-      </w:r>
-    </w:p>
-    <w:p/>
-    <w:p>
-      <w:pPr>
-        <w:pStyle w:val="Heading2"/>
-      </w:pPr>
-      <w:r>
-        <w:t>On the discrimination ability of ENS and ecPoint forecasts between flash flood events and non-events</w:t>
-      </w:r>
-    </w:p>
-    <w:p>
-      <w:pPr>
-        <w:rPr>
-          <w:b/>
-          <w:bCs/>
-        </w:rPr>
-      </w:pPr>
-      <w:r>
-        <w:t xml:space="preserve">In Section </w:t>
-      </w:r>
-      <w:r>
-        <w:fldChar w:fldCharType="begin"/>
-      </w:r>
-      <w:r>
-        <w:instrText xml:space="preserve"> REF _Ref94626318 \r \h </w:instrText>
-      </w:r>
-      <w:r>
-        <w:fldChar w:fldCharType="separate"/>
-      </w:r>
-      <w:r>
-        <w:t>5.1</w:t>
-      </w:r>
-      <w:r>
-        <w:fldChar w:fldCharType="end"/>
-      </w:r>
-      <w:r>
-        <w:t>, it was highlighted that the AURC values for ENS at the 85</w:t>
-      </w:r>
-      <w:r>
-        <w:rPr>
-          <w:vertAlign w:val="superscript"/>
-        </w:rPr>
-        <w:t>th</w:t>
-      </w:r>
-      <w:r>
-        <w:t xml:space="preserve"> percentile are similar to the AURC values for ecPoint at the 99</w:t>
-      </w:r>
-      <w:r>
-        <w:rPr>
-          <w:vertAlign w:val="superscript"/>
-        </w:rPr>
-        <w:t>th</w:t>
-      </w:r>
-      <w:r>
-        <w:t xml:space="preserve"> percentile. Therefore, the ability of ecPoint to discriminate between flash flood events and non-events when considering high rainfall events is similar to the discrimination ability of ENS when considering high rainfall events.</w:t>
-      </w:r>
-      <w:r>
-        <w:rPr>
-          <w:b/>
-          <w:bCs/>
-        </w:rPr>
-        <w:t xml:space="preserve"> </w:t>
-      </w:r>
-      <w:r>
-        <w:t xml:space="preserve">This means that a forecaster could get a sense about whether there is going to be a flash flood somewhere in “La Sierra” by using high probabilities high probabilities for smaller rainfall events using ENS, or using small probabilities of bigger rainfall totals from ecPoint. Is arguable however, that the second situation would be more amenable to forecasters. Furthermore, if the forecaster references the ecPoint-Rainfall forecasts to actual rainfall values, they are likely to appear more representative of the localized extremes. This would be consistent with </w:t>
-      </w:r>
-      <w:sdt>
-        <w:sdtPr>
-          <w:rPr>
-            <w:color w:val="000000"/>
-          </w:rPr>
-          <w:tag w:val="MENDELEY_CITATION_v3_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"/>
-          <w:id w:val="-1777778491"/>
-          <w:placeholder>
-            <w:docPart w:val="E996060D64734904AE084AD72ECFDB62"/>
-          </w:placeholder>
-        </w:sdtPr>
-        <w:sdtEndPr/>
-        <w:sdtContent>
-          <w:r>
-            <w:rPr>
-              <w:rFonts w:eastAsia="Times New Roman"/>
-            </w:rPr>
-            <w:t>(Hewson &amp; Pillosu, 2021)</w:t>
-          </w:r>
-        </w:sdtContent>
-      </w:sdt>
-      <w:r>
-        <w:t xml:space="preserve"> findings, which showed that ecPoint-Rainfall forecasts provide a more reliable and skilful representation of point-based rainfall observations than ENS, including extreme rainfall (&gt;= 50 mm/12h).</w:t>
-      </w:r>
-    </w:p>
-    <w:p>
-      <w:r>
-        <w:t>We pitch two ROC curves in which the AURC for ENS at 85</w:t>
-      </w:r>
-      <w:r>
-        <w:rPr>
-          <w:vertAlign w:val="superscript"/>
-        </w:rPr>
-        <w:t>th</w:t>
-      </w:r>
-      <w:r>
-        <w:t xml:space="preserve"> percentile is similar to the AURC for ecPoint at 99</w:t>
-      </w:r>
-      <w:r>
-        <w:rPr>
-          <w:vertAlign w:val="superscript"/>
-        </w:rPr>
-        <w:t>th</w:t>
-      </w:r>
-      <w:r>
-        <w:t xml:space="preserve"> percentile. The two ROC curves are different. In terms of what the different probabilities are contributing to the ROC area, the points that correspond to ecPoint’ low probability values are those contributing to the ROC area. In the ENS’s ROC curve, the high probability values are those contributing mainly to the area under the ROC curve. The small probabilities, from 1% to 10%, are not contributing to the area under the ROC because they ley on a straight line (one could stop the ROC curve at the 10% probability point, draw a straight line, and the area would be the same).  </w:t>
-      </w:r>
-    </w:p>
-    <w:p>
-      <w:pPr>
-        <w:pStyle w:val="Heading2"/>
-      </w:pPr>
-      <w:commentRangeStart w:id="3"/>
-      <w:r>
-        <w:lastRenderedPageBreak/>
+      <w:commentRangeStart w:id="0"/>
+      <w:r>
         <w:t>On the overlapping ROC curves for ecPoint and ENS in “La Costa”</w:t>
       </w:r>
-      <w:commentRangeEnd w:id="3"/>
+      <w:commentRangeEnd w:id="0"/>
       <w:r>
         <w:rPr>
           <w:rStyle w:val="CommentReference"/>
           <w:rFonts w:eastAsiaTheme="minorHAnsi" w:cstheme="minorBidi"/>
           <w:b w:val="0"/>
         </w:rPr>
-        <w:commentReference w:id="3"/>
+        <w:commentReference w:id="0"/>
       </w:r>
     </w:p>
     <w:p>
@@ -1103,34 +166,34 @@
       <w:r>
         <w:t xml:space="preserve"> show that the potential economic value of the post-processed forecasts is higher than the one for the raw forecasts only for users with small cost-loss ratios (typically less than 2%) in case of overlapping ROC curves with the exception of few points closer to the top right corner of the diagram. </w:t>
       </w:r>
-      <w:commentRangeStart w:id="4"/>
+      <w:commentRangeStart w:id="1"/>
       <w:r>
         <w:t>This means that typically users who would incur very large losses when a rare event happens and not protection was taken would benefit of the post-processed forecasts (Richardson D., 2000).</w:t>
       </w:r>
-      <w:commentRangeEnd w:id="4"/>
+      <w:commentRangeEnd w:id="1"/>
       <w:r>
         <w:rPr>
           <w:rStyle w:val="CommentReference"/>
         </w:rPr>
-        <w:commentReference w:id="4"/>
-      </w:r>
-      <w:r>
-        <w:t xml:space="preserve"> Even in the case that the resolution of the two forecasting systems (raw and post-processed) were similar and the ROC curves were proved to not be different with the exception of few points since the post-processed has a </w:t>
+        <w:commentReference w:id="1"/>
+      </w:r>
+      <w:r>
+        <w:t xml:space="preserve"> Even in the case that the resolution of the two forecasting systems (raw and post-processed) were similar and </w:t>
       </w:r>
       <w:r>
         <w:lastRenderedPageBreak/>
-        <w:t xml:space="preserve">bigger number of members, when more points can be added to a ROC curve by having a greater number of ensemble members, the area will increase and so will the value for users (Richardson D., 2000). This is because the users will be actually able to use the extra information provided by the post-processed forecasting system that is not available in the raw ensemble. One could parametrize the ROC curves </w:t>
-      </w:r>
-      <w:commentRangeStart w:id="5"/>
+        <w:t xml:space="preserve">the ROC curves were proved to not be different with the exception of few points since the post-processed has a bigger number of members, when more points can be added to a ROC curve by having a greater number of ensemble members, the area will increase and so will the value for users (Richardson D., 2000). This is because the users will be actually able to use the extra information provided by the post-processed forecasting system that is not available in the raw ensemble. One could parametrize the ROC curves </w:t>
+      </w:r>
+      <w:commentRangeStart w:id="2"/>
       <w:r>
         <w:t>(for example using the bi-normal technique)</w:t>
       </w:r>
-      <w:commentRangeEnd w:id="5"/>
+      <w:commentRangeEnd w:id="2"/>
       <w:r>
         <w:rPr>
           <w:rStyle w:val="CommentReference"/>
         </w:rPr>
-        <w:commentReference w:id="5"/>
+        <w:commentReference w:id="2"/>
       </w:r>
       <w:r>
         <w:t xml:space="preserve"> to demonstrate the potential value that would be achieved if all possible probability thresholds could be used (i.e., an infinite ensemble of forecasts) to estimate the benefit that could be achieve by the raw forecast if it had a larger number of ensembles. Even in the case the two ROC curves (trapezium and bi-normal) would be the same, the reality stays that the raw forecast has a smaller number of ensembles that might not provide to users the full picture of what could happen (e.g., rainfall event exceeding 50 mm/12h) if the uncertainty of the event is high (typically for rare events). Furthermore, to have only one more point in the ROC curve like in the case of the raw ENS and ecPoint (that goes from the maximum 98</w:t>
@@ -1183,728 +246,36 @@
       <w:r>
         <w:t xml:space="preserve"> show that the raw ENS </w:t>
       </w:r>
-      <w:commentRangeStart w:id="6"/>
+      <w:commentRangeStart w:id="3"/>
       <w:r>
         <w:t xml:space="preserve">does a good job </w:t>
       </w:r>
-      <w:commentRangeEnd w:id="6"/>
+      <w:commentRangeEnd w:id="3"/>
       <w:r>
         <w:rPr>
           <w:rStyle w:val="CommentReference"/>
         </w:rPr>
-        <w:commentReference w:id="6"/>
+        <w:commentReference w:id="3"/>
       </w:r>
       <w:r>
         <w:t xml:space="preserve">in forecasting rainfall that might cause flash floods, and would probably fully overlap with the ROC curve for ecPoint if it had 100 members. However, increasing ENS to that number of ensemble members would come with a very high cost </w:t>
       </w:r>
-      <w:commentRangeStart w:id="7"/>
+      <w:commentRangeStart w:id="4"/>
       <w:r>
         <w:t>that cannot be afford with the current computational resources available.</w:t>
       </w:r>
-      <w:commentRangeEnd w:id="7"/>
+      <w:commentRangeEnd w:id="4"/>
       <w:r>
         <w:rPr>
           <w:rStyle w:val="CommentReference"/>
         </w:rPr>
-        <w:commentReference w:id="7"/>
+        <w:commentReference w:id="4"/>
       </w:r>
       <w:r>
         <w:t xml:space="preserve"> </w:t>
       </w:r>
     </w:p>
-    <w:p>
-      <w:pPr>
-        <w:pStyle w:val="Heading2"/>
-      </w:pPr>
-      <w:commentRangeStart w:id="8"/>
-      <w:r>
-        <w:t>On the need to keep improving the collection of observational datasets to better verify new flash flood forecasting systems</w:t>
-      </w:r>
-      <w:commentRangeEnd w:id="8"/>
-      <w:r>
-        <w:rPr>
-          <w:rStyle w:val="CommentReference"/>
-          <w:rFonts w:eastAsiaTheme="minorHAnsi" w:cstheme="minorBidi"/>
-          <w:b w:val="0"/>
-        </w:rPr>
-        <w:commentReference w:id="8"/>
-      </w:r>
-    </w:p>
-    <w:p>
-      <w:r>
-        <w:t xml:space="preserve">There is a need  to differentiate flash flood from other type (to better understand how they are triggered). It is possible with the description and location of historical events from disaster datasets. </w:t>
-      </w:r>
-    </w:p>
-    <w:p>
-      <w:pPr>
-        <w:rPr>
-          <w:szCs w:val="20"/>
-        </w:rPr>
-      </w:pPr>
-      <w:r>
-        <w:rPr>
-          <w:rFonts w:cstheme="minorHAnsi"/>
-          <w:szCs w:val="20"/>
-        </w:rPr>
-        <w:t>t</w:t>
-      </w:r>
-      <w:r>
-        <w:rPr>
-          <w:szCs w:val="20"/>
-        </w:rPr>
-        <w:t xml:space="preserve">his study aims at providing a more organic verification analysis for flash floods in Ecuador than other studies that base their conclusions mainly on case studies </w:t>
-      </w:r>
-      <w:r>
-        <w:rPr>
-          <w:szCs w:val="20"/>
-        </w:rPr>
-        <w:fldChar w:fldCharType="begin" w:fldLock="1"/>
-      </w:r>
-      <w:r>
-        <w:rPr>
-          <w:szCs w:val="20"/>
-        </w:rPr>
-        <w:instrText>ADDIN CSL_CITATION {"citationItems":[{"id":"ITEM-1","itemData":{"DOI":"10.1002/met.1469","author":[{"dropping-particle":"","family":"Raynaud","given":"D.","non-dropping-particle":"","parse-names":false,"suffix":""},{"dropping-particle":"","family":"Thielen","given":"J.","non-dropping-particle":"","parse-names":false,"suffix":""},{"dropping-particle":"","family":"Salamon","given":"P.","non-dropping-particle":"","parse-names":false,"suffix":""},{"dropping-particle":"","family":"Burek","given":"P.","non-dropping-particle":"","parse-names":false,"suffix":""},{"dropping-particle":"","family":"Anquetin","given":"S.","non-dropping-particle":"","parse-names":false,"suffix":""},{"dropping-particle":"","family":"Alfieri","given":"L.","non-dropping-particle":"","parse-names":false,"suffix":""}],"container-title":"Meteorological Applications","id":"ITEM-1","issue":"3","issued":{"date-parts":[["2015"]]},"page":"410-418","title":"A dynamic runoff co-efficient to improve flash flood early warning in Europe: Evaluation on the 2013 central European floods in Germany","type":"article-journal","volume":"22"},"uris":["http://www.mendeley.com/documents/?uuid=b2c0ee77-b111-39b2-8048-0e4384f41532"]}],"mendeley":{"formattedCitation":"(Raynaud &lt;i&gt;et al.&lt;/i&gt;, 2015)","plainTextFormattedCitation":"(Raynaud et al., 2015)","previouslyFormattedCitation":"(Raynaud &lt;i&gt;et al.&lt;/i&gt;, 2015)"},"properties":{"noteIndex":0},"schema":"https://github.com/citation-style-language/schema/raw/master/csl-citation.json"}</w:instrText>
-      </w:r>
-      <w:r>
-        <w:rPr>
-          <w:szCs w:val="20"/>
-        </w:rPr>
-        <w:fldChar w:fldCharType="separate"/>
-      </w:r>
-      <w:r>
-        <w:rPr>
-          <w:noProof/>
-          <w:szCs w:val="20"/>
-        </w:rPr>
-        <w:t xml:space="preserve">(Raynaud </w:t>
-      </w:r>
-      <w:r>
-        <w:rPr>
-          <w:i/>
-          <w:noProof/>
-          <w:szCs w:val="20"/>
-        </w:rPr>
-        <w:t>et al.</w:t>
-      </w:r>
-      <w:r>
-        <w:rPr>
-          <w:noProof/>
-          <w:szCs w:val="20"/>
-        </w:rPr>
-        <w:t>, 2015)</w:t>
-      </w:r>
-      <w:r>
-        <w:rPr>
-          <w:szCs w:val="20"/>
-        </w:rPr>
-        <w:fldChar w:fldCharType="end"/>
-      </w:r>
-      <w:r>
-        <w:rPr>
-          <w:szCs w:val="20"/>
-        </w:rPr>
-        <w:t xml:space="preserve"> or in rainfall verification </w:t>
-      </w:r>
-      <w:r>
-        <w:rPr>
-          <w:szCs w:val="20"/>
-        </w:rPr>
-        <w:fldChar w:fldCharType="begin" w:fldLock="1"/>
-      </w:r>
-      <w:r>
-        <w:rPr>
-          <w:szCs w:val="20"/>
-        </w:rPr>
-        <w:instrText>ADDIN CSL_CITATION {"citationItems":[{"id":"ITEM-1","itemData":{"DOI":"10.1016/j.jhydrol.2019.03.093","author":[{"dropping-particle":"","family":"Park","given":"Shinju","non-dropping-particle":"","parse-names":false,"suffix":""},{"dropping-particle":"","family":"Berenguer","given":"Marc","non-dropping-particle":"","parse-names":false,"suffix":""},{"dropping-particle":"","family":"Sempere-Torres","given":"Daniel","non-dropping-particle":"","parse-names":false,"suffix":""}],"container-title":"Journal of Hydrology","id":"ITEM-1","issued":{"date-parts":[["2019"]]},"page":"768-777","title":"Long-term analysis of gauge-adjusted radar rainfall accumulations at European scale","type":"article-journal","volume":"573"},"uris":["http://www.mendeley.com/documents/?uuid=44a38546-717e-3b0d-8ca4-25a2f89e3946"]}],"mendeley":{"formattedCitation":"(Park &lt;i&gt;et al.&lt;/i&gt;, 2019)","plainTextFormattedCitation":"(Park et al., 2019)","previouslyFormattedCitation":"(Park &lt;i&gt;et al.&lt;/i&gt;, 2019)"},"properties":{"noteIndex":0},"schema":"https://github.com/citation-style-language/schema/raw/master/csl-citation.json"}</w:instrText>
-      </w:r>
-      <w:r>
-        <w:rPr>
-          <w:szCs w:val="20"/>
-        </w:rPr>
-        <w:fldChar w:fldCharType="separate"/>
-      </w:r>
-      <w:r>
-        <w:rPr>
-          <w:noProof/>
-          <w:szCs w:val="20"/>
-        </w:rPr>
-        <w:t xml:space="preserve">(Park </w:t>
-      </w:r>
-      <w:r>
-        <w:rPr>
-          <w:i/>
-          <w:noProof/>
-          <w:szCs w:val="20"/>
-        </w:rPr>
-        <w:t>et al.</w:t>
-      </w:r>
-      <w:r>
-        <w:rPr>
-          <w:noProof/>
-          <w:szCs w:val="20"/>
-        </w:rPr>
-        <w:t>, 2019)</w:t>
-      </w:r>
-      <w:r>
-        <w:rPr>
-          <w:szCs w:val="20"/>
-        </w:rPr>
-        <w:fldChar w:fldCharType="end"/>
-      </w:r>
-      <w:r>
-        <w:rPr>
-          <w:szCs w:val="20"/>
-        </w:rPr>
-        <w:t xml:space="preserve">. This is mainly due to the fact that there are not many available flash flood databases with good spatial coverage that can be used by researchers for forecasts validation </w:t>
-      </w:r>
-      <w:r>
-        <w:rPr>
-          <w:szCs w:val="20"/>
-        </w:rPr>
-        <w:fldChar w:fldCharType="begin" w:fldLock="1"/>
-      </w:r>
-      <w:r>
-        <w:rPr>
-          <w:szCs w:val="20"/>
-        </w:rPr>
-        <w:instrText>ADDIN CSL_CITATION {"citationItems":[{"id":"ITEM-1","itemData":{"DOI":"10.1016/j.jhydrol.2008.12.028","author":[{"dropping-particle":"","family":"Gaume","given":"Eric","non-dropping-particle":"","parse-names":false,"suffix":""},{"dropping-particle":"","family":"Bain","given":"Valerie","non-dropping-particle":"","parse-names":false,"suffix":""},{"dropping-particle":"","family":"Bernardara","given":"Pietro","non-dropping-particle":"","parse-names":false,"suffix":""},{"dropping-particle":"","family":"Newinger","given":"Olivier","non-dropping-particle":"","parse-names":false,"suffix":""},{"dropping-particle":"","family":"Barbuc","given":"Mihai","non-dropping-particle":"","parse-names":false,"suffix":""},{"dropping-particle":"","family":"Bateman","given":"Allen","non-dropping-particle":"","parse-names":false,"suffix":""},{"dropping-particle":"","family":"Blaškovičová","given":"Lotta","non-dropping-particle":"","parse-names":false,"suffix":""},{"dropping-particle":"","family":"Blöschl","given":"Günter","non-dropping-particle":"","parse-names":false,"suffix":""},{"dropping-particle":"","family":"Borga","given":"Marco","non-dropping-particle":"","parse-names":false,"suffix":""},{"dropping-particle":"","family":"Dumitrescu","given":"Alexandru","non-dropping-particle":"","parse-names":false,"suffix":""},{"dropping-particle":"","family":"Daliakopoulos","given":"Ioannis","non-dropping-particle":"","parse-names":false,"suffix":""},{"dropping-particle":"","family":"Garcia","given":"Joachim","non-dropping-particle":"","parse-names":false,"suffix":""},{"dropping-particle":"","family":"Irimescu","given":"Anisoara","non-dropping-particle":"","parse-names":false,"suffix":""},{"dropping-particle":"","family":"Kohnova","given":"Silvia","non-dropping-particle":"","parse-names":false,"suffix":""},{"dropping-particle":"","family":"Koutroulis","given":"Aristeidis","non-dropping-particle":"","parse-names":false,"suffix":""},{"dropping-particle":"","family":"Marchi","given":"Lorenzo","non-dropping-particle":"","parse-names":false,"suffix":""},{"dropping-particle":"","family":"Matreata","given":"Simona","non-dropping-particle":"","parse-names":false,"suffix":""},{"dropping-particle":"","family":"Medina","given":"Vicente","non-dropping-particle":"","parse-names":false,"suffix":""},{"dropping-particle":"","family":"Preciso","given":"Emanuele","non-dropping-particle":"","parse-names":false,"suffix":""},{"dropping-particle":"","family":"Sempere-Torres","given":"Daniel","non-dropping-particle":"","parse-names":false,"suffix":""},{"dropping-particle":"","family":"Stancalie","given":"Gheorghe","non-dropping-particle":"","parse-names":false,"suffix":""},{"dropping-particle":"","family":"Szolgay","given":"Jan","non-dropping-particle":"","parse-names":false,"suffix":""},{"dropping-particle":"","family":"Tsanis","given":"Ioannis","non-dropping-particle":"","parse-names":false,"suffix":""},{"dropping-particle":"","family":"Velasco","given":"David","non-dropping-particle":"","parse-names":false,"suffix":""},{"dropping-particle":"","family":"Viglione","given":"Alberto","non-dropping-particle":"","parse-names":false,"suffix":""}],"container-title":"Journal of Hydrology","id":"ITEM-1","issue":"1-2","issued":{"date-parts":[["2009"]]},"page":"70-78","title":"A compilation of data on European flash floods","type":"article-journal","volume":"367"},"uris":["http://www.mendeley.com/documents/?uuid=e05d80cf-93e8-3a62-8c47-4e5965a2e393"]},{"id":"ITEM-2","itemData":{"DOI":"10.3390/rs13142764","author":[{"dropping-particle":"","family":"Kruczkiewicz","given":"Andrew","non-dropping-particle":"","parse-names":false,"suffix":""},{"dropping-particle":"","family":"Bucherie","given":"Agathe","non-dropping-particle":"","parse-names":false,"suffix":""},{"dropping-particle":"","family":"Ayala","given":"Fernanda","non-dropping-particle":"","parse-names":false,"suffix":""},{"dropping-particle":"","family":"Hultquist","given":"Carolynne","non-dropping-particle":"","parse-names":false,"suffix":""},{"dropping-particle":"","family":"Vergara","given":"Humberto","non-dropping-particle":"","parse-names":false,"suffix":""},{"dropping-particle":"","family":"Mason","given":"Simon","non-dropping-particle":"","parse-names":false,"suffix":""},{"dropping-particle":"","family":"Bazo","given":"Juan","non-dropping-particle":"","parse-names":false,"suffix":""},{"dropping-particle":"","family":"Sherbinin","given":"Alex","non-dropping-particle":"de","parse-names":false,"suffix":""}],"container-title":"Remote Sensing","id":"ITEM-2","issue":"14","issued":{"date-parts":[["2021"]]},"page":"2764","title":"Development of a flash flood confidence index from disaster reports and geophysical susceptibility","type":"article-journal","volume":"13"},"uris":["http://www.mendeley.com/documents/?uuid=19fd6732-6c4e-31fa-a0ab-46860e39908f"]}],"mendeley":{"formattedCitation":"(Gaume &lt;i&gt;et al.&lt;/i&gt;, 2009; Kruczkiewicz &lt;i&gt;et al.&lt;/i&gt;, 2021)","plainTextFormattedCitation":"(Gaume et al., 2009; Kruczkiewicz et al., 2021)","previouslyFormattedCitation":"(Gaume &lt;i&gt;et al.&lt;/i&gt;, 2009; Kruczkiewicz &lt;i&gt;et al.&lt;/i&gt;, 2021)"},"properties":{"noteIndex":0},"schema":"https://github.com/citation-style-language/schema/raw/master/csl-citation.json"}</w:instrText>
-      </w:r>
-      <w:r>
-        <w:rPr>
-          <w:szCs w:val="20"/>
-        </w:rPr>
-        <w:fldChar w:fldCharType="separate"/>
-      </w:r>
-      <w:r>
-        <w:rPr>
-          <w:noProof/>
-          <w:szCs w:val="20"/>
-        </w:rPr>
-        <w:t xml:space="preserve">(Gaume </w:t>
-      </w:r>
-      <w:r>
-        <w:rPr>
-          <w:i/>
-          <w:noProof/>
-          <w:szCs w:val="20"/>
-        </w:rPr>
-        <w:t>et al.</w:t>
-      </w:r>
-      <w:r>
-        <w:rPr>
-          <w:noProof/>
-          <w:szCs w:val="20"/>
-        </w:rPr>
-        <w:t xml:space="preserve">, 2009; Kruczkiewicz </w:t>
-      </w:r>
-      <w:r>
-        <w:rPr>
-          <w:i/>
-          <w:noProof/>
-          <w:szCs w:val="20"/>
-        </w:rPr>
-        <w:t>et al.</w:t>
-      </w:r>
-      <w:r>
-        <w:rPr>
-          <w:noProof/>
-          <w:szCs w:val="20"/>
-        </w:rPr>
-        <w:t>, 2021)</w:t>
-      </w:r>
-      <w:r>
-        <w:rPr>
-          <w:szCs w:val="20"/>
-        </w:rPr>
-        <w:fldChar w:fldCharType="end"/>
-      </w:r>
-      <w:r>
-        <w:rPr>
-          <w:szCs w:val="20"/>
-        </w:rPr>
-        <w:t xml:space="preserve">, while more detailed information might be available for single flash flood events and spatial/time coverage of rainfall observations is much better in quantity and quality, especially in Europe </w:t>
-      </w:r>
-      <w:r>
-        <w:rPr>
-          <w:szCs w:val="20"/>
-        </w:rPr>
-        <w:fldChar w:fldCharType="begin" w:fldLock="1"/>
-      </w:r>
-      <w:r>
-        <w:rPr>
-          <w:szCs w:val="20"/>
-        </w:rPr>
-        <w:instrText>ADDIN CSL_CITATION {"citationItems":[{"id":"ITEM-1","itemData":{"DOI":"10.21957/hsacrdem","author":[{"dropping-particle":"","family":"Haiden","given":"Thomas","non-dropping-particle":"","parse-names":false,"suffix":""},{"dropping-particle":"","family":"Duffy","given":"Sinéad","non-dropping-particle":"","parse-names":false,"suffix":""}],"container-title":"ECMWF Newsletter","id":"ITEM-1","issue":"147","issued":{"date-parts":[["2016"]]},"page":"20-25","title":"Use of high-density observations in precipitation verification","type":"article-journal"},"uris":["http://www.mendeley.com/documents/?uuid=fbaac41b-c194-42e2-9805-99d11841d469"]}],"mendeley":{"formattedCitation":"(Haiden &amp; Duffy, 2016)","plainTextFormattedCitation":"(Haiden &amp; Duffy, 2016)","previouslyFormattedCitation":"(Haiden &amp; Duffy, 2016)"},"properties":{"noteIndex":0},"schema":"https://github.com/citation-style-language/schema/raw/master/csl-citation.json"}</w:instrText>
-      </w:r>
-      <w:r>
-        <w:rPr>
-          <w:szCs w:val="20"/>
-        </w:rPr>
-        <w:fldChar w:fldCharType="separate"/>
-      </w:r>
-      <w:r>
-        <w:rPr>
-          <w:noProof/>
-          <w:szCs w:val="20"/>
-        </w:rPr>
-        <w:t>(Haiden &amp; Duffy, 2016)</w:t>
-      </w:r>
-      <w:r>
-        <w:rPr>
-          <w:szCs w:val="20"/>
-        </w:rPr>
-        <w:fldChar w:fldCharType="end"/>
-      </w:r>
-      <w:r>
-        <w:rPr>
-          <w:szCs w:val="20"/>
-        </w:rPr>
-        <w:t xml:space="preserve"> and USA </w:t>
-      </w:r>
-      <w:r>
-        <w:rPr>
-          <w:szCs w:val="20"/>
-        </w:rPr>
-        <w:fldChar w:fldCharType="begin" w:fldLock="1"/>
-      </w:r>
-      <w:r>
-        <w:rPr>
-          <w:szCs w:val="20"/>
-        </w:rPr>
-        <w:instrText>ADDIN CSL_CITATION {"citationItems":[{"id":"ITEM-1","itemData":{"DOI":"10.1175/2011BAMS-D-11-00047.1","author":[{"dropping-particle":"","family":"Zhang","given":"Jian","non-dropping-particle":"","parse-names":false,"suffix":""},{"dropping-particle":"","family":"Howard","given":"Kenneth","non-dropping-particle":"","parse-names":false,"suffix":""},{"dropping-particle":"","family":"Langston","given":"Carrie","non-dropping-particle":"","parse-names":false,"suffix":""},{"dropping-particle":"","family":"Vasiloff","given":"Steve","non-dropping-particle":"","parse-names":false,"suffix":""},{"dropping-particle":"","family":"Kaney","given":"Brian","non-dropping-particle":"","parse-names":false,"suffix":""},{"dropping-particle":"","family":"Arthur","given":"Ami","non-dropping-particle":"","parse-names":false,"suffix":""},{"dropping-particle":"","family":"Cooten","given":"Suzanne","non-dropping-particle":"Van","parse-names":false,"suffix":""},{"dropping-particle":"","family":"Kelleher","given":"Kevin","non-dropping-particle":"","parse-names":false,"suffix":""},{"dropping-particle":"","family":"Kitzmiller","given":"David","non-dropping-particle":"","parse-names":false,"suffix":""},{"dropping-particle":"","family":"Ding","given":"Feng","non-dropping-particle":"","parse-names":false,"suffix":""},{"dropping-particle":"","family":"Seo","given":"Dong Jun","non-dropping-particle":"","parse-names":false,"suffix":""},{"dropping-particle":"","family":"Wells","given":"Ernie","non-dropping-particle":"","parse-names":false,"suffix":""},{"dropping-particle":"","family":"Dempsey","given":"Chuck","non-dropping-particle":"","parse-names":false,"suffix":""}],"container-title":"Bulletin of the American Meteorological Society","id":"ITEM-1","issue":"10","issued":{"date-parts":[["2011"]]},"page":"1321-1338","title":"National mosaic and multi-sensor QPE (NMQ) system description, results, and future plans","type":"article-journal","volume":"92"},"uris":["http://www.mendeley.com/documents/?uuid=d18a2bbc-2529-36fb-af4d-639fd921e9ec"]}],"mendeley":{"formattedCitation":"(Zhang &lt;i&gt;et al.&lt;/i&gt;, 2011)","plainTextFormattedCitation":"(Zhang et al., 2011)","previouslyFormattedCitation":"(Zhang &lt;i&gt;et al.&lt;/i&gt;, 2011)"},"properties":{"noteIndex":0},"schema":"https://github.com/citation-style-language/schema/raw/master/csl-citation.json"}</w:instrText>
-      </w:r>
-      <w:r>
-        <w:rPr>
-          <w:szCs w:val="20"/>
-        </w:rPr>
-        <w:fldChar w:fldCharType="separate"/>
-      </w:r>
-      <w:r>
-        <w:rPr>
-          <w:noProof/>
-          <w:szCs w:val="20"/>
-        </w:rPr>
-        <w:t xml:space="preserve">(Zhang </w:t>
-      </w:r>
-      <w:r>
-        <w:rPr>
-          <w:i/>
-          <w:noProof/>
-          <w:szCs w:val="20"/>
-        </w:rPr>
-        <w:t>et al.</w:t>
-      </w:r>
-      <w:r>
-        <w:rPr>
-          <w:noProof/>
-          <w:szCs w:val="20"/>
-        </w:rPr>
-        <w:t>, 2011)</w:t>
-      </w:r>
-      <w:r>
-        <w:rPr>
-          <w:szCs w:val="20"/>
-        </w:rPr>
-        <w:fldChar w:fldCharType="end"/>
-      </w:r>
-      <w:r>
-        <w:rPr>
-          <w:szCs w:val="20"/>
-        </w:rPr>
-        <w:t xml:space="preserve">. While using case-study-based verification is sometimes the only possible verification methodology, it provides only a taste of how newly developed rainfall forecasts could be used in flash flood forecasting. This study verifies ecPoint-Rainfall forecasts in Ecuador thanks to the recent development of a comprehensive flash flood database carried out by </w:t>
-      </w:r>
-      <w:r>
-        <w:rPr>
-          <w:szCs w:val="20"/>
-        </w:rPr>
-        <w:fldChar w:fldCharType="begin" w:fldLock="1"/>
-      </w:r>
-      <w:r>
-        <w:rPr>
-          <w:szCs w:val="20"/>
-        </w:rPr>
-        <w:instrText>ADDIN CSL_CITATION {"citationItems":[{"id":"ITEM-1","itemData":{"DOI":"10.3390/rs13142764","author":[{"dropping-particle":"","family":"Kruczkiewicz","given":"Andrew","non-dropping-particle":"","parse-names":false,"suffix":""},{"dropping-particle":"","family":"Bucherie","given":"Agathe","non-dropping-particle":"","parse-names":false,"suffix":""},{"dropping-particle":"","family":"Ayala","given":"Fernanda","non-dropping-particle":"","parse-names":false,"suffix":""},{"dropping-particle":"","family":"Hultquist","given":"Carolynne","non-dropping-particle":"","parse-names":false,"suffix":""},{"dropping-particle":"","family":"Vergara","given":"Humberto","non-dropping-particle":"","parse-names":false,"suffix":""},{"dropping-particle":"","family":"Mason","given":"Simon","non-dropping-particle":"","parse-names":false,"suffix":""},{"dropping-particle":"","family":"Bazo","given":"Juan","non-dropping-particle":"","parse-names":false,"suffix":""},{"dropping-particle":"","family":"Sherbinin","given":"Alex","non-dropping-particle":"de","parse-names":false,"suffix":""}],"container-title":"Remote Sensing","id":"ITEM-1","issue":"14","issued":{"date-parts":[["2021"]]},"page":"2764","title":"Development of a flash flood confidence index from disaster reports and geophysical susceptibility","type":"article-journal","volume":"13"},"uris":["http://www.mendeley.com/documents/?uuid=19fd6732-6c4e-31fa-a0ab-46860e39908f"]}],"mendeley":{"formattedCitation":"(Kruczkiewicz &lt;i&gt;et al.&lt;/i&gt;, 2021)","manualFormatting":"Kruczkiewicz et al. (2021)","plainTextFormattedCitation":"(Kruczkiewicz et al., 2021)","previouslyFormattedCitation":"(Kruczkiewicz &lt;i&gt;et al.&lt;/i&gt;, 2021)"},"properties":{"noteIndex":0},"schema":"https://github.com/citation-style-language/schema/raw/master/csl-citation.json"}</w:instrText>
-      </w:r>
-      <w:r>
-        <w:rPr>
-          <w:szCs w:val="20"/>
-        </w:rPr>
-        <w:fldChar w:fldCharType="separate"/>
-      </w:r>
-      <w:r>
-        <w:rPr>
-          <w:noProof/>
-          <w:szCs w:val="20"/>
-        </w:rPr>
-        <w:t xml:space="preserve">Kruczkiewicz </w:t>
-      </w:r>
-      <w:r>
-        <w:rPr>
-          <w:i/>
-          <w:noProof/>
-          <w:szCs w:val="20"/>
-        </w:rPr>
-        <w:t>et al.</w:t>
-      </w:r>
-      <w:r>
-        <w:rPr>
-          <w:noProof/>
-          <w:szCs w:val="20"/>
-        </w:rPr>
-        <w:t xml:space="preserve"> (2021)</w:t>
-      </w:r>
-      <w:r>
-        <w:rPr>
-          <w:szCs w:val="20"/>
-        </w:rPr>
-        <w:fldChar w:fldCharType="end"/>
-      </w:r>
-      <w:r>
-        <w:rPr>
-          <w:szCs w:val="20"/>
-        </w:rPr>
-        <w:t>.</w:t>
-      </w:r>
-    </w:p>
-    <w:p>
-      <w:r>
-        <w:t xml:space="preserve">Flash floods constitute a significant risk in Ecuador due to the climatological and hydrological characteristics of the country, with the exception of the Amazon region where large-scale riverine floods are the dominant type </w:t>
-      </w:r>
-      <w:sdt>
-        <w:sdtPr>
-          <w:tag w:val="MENDELEY_CITATION_v3_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"/>
-          <w:id w:val="1170136645"/>
-          <w:placeholder>
-            <w:docPart w:val="E996060D64734904AE084AD72ECFDB62"/>
-          </w:placeholder>
-        </w:sdtPr>
-        <w:sdtEndPr/>
-        <w:sdtContent>
-          <w:r>
-            <w:rPr>
-              <w:rFonts w:eastAsia="Times New Roman"/>
-            </w:rPr>
-            <w:t xml:space="preserve">(Kruczkiewicz </w:t>
-          </w:r>
-          <w:r>
-            <w:rPr>
-              <w:rFonts w:eastAsia="Times New Roman"/>
-              <w:i/>
-              <w:iCs/>
-            </w:rPr>
-            <w:t>et al.</w:t>
-          </w:r>
-          <w:r>
-            <w:rPr>
-              <w:rFonts w:eastAsia="Times New Roman"/>
-            </w:rPr>
-            <w:t>, 2021b)</w:t>
-          </w:r>
-        </w:sdtContent>
-      </w:sdt>
-      <w:r>
-        <w:t xml:space="preserve">. This is consistent with </w:t>
-      </w:r>
-      <w:r>
-        <w:rPr>
-          <w:i/>
-          <w:iCs/>
-        </w:rPr>
-        <w:t>flood</w:t>
-      </w:r>
-      <w:r>
-        <w:t xml:space="preserve"> reports from international databases such as EM-DAT </w:t>
-      </w:r>
-      <w:sdt>
-        <w:sdtPr>
-          <w:rPr>
-            <w:color w:val="000000"/>
-          </w:rPr>
-          <w:tag w:val="MENDELEY_CITATION_v3_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"/>
-          <w:id w:val="-345553013"/>
-          <w:placeholder>
-            <w:docPart w:val="E996060D64734904AE084AD72ECFDB62"/>
-          </w:placeholder>
-        </w:sdtPr>
-        <w:sdtEndPr/>
-        <w:sdtContent>
-          <w:r>
-            <w:rPr>
-              <w:color w:val="000000"/>
-            </w:rPr>
-            <w:t>(CRED, 2019)</w:t>
-          </w:r>
-        </w:sdtContent>
-      </w:sdt>
-      <w:r>
-        <w:t xml:space="preserve">, Desinventar </w:t>
-      </w:r>
-      <w:sdt>
-        <w:sdtPr>
-          <w:rPr>
-            <w:color w:val="000000"/>
-          </w:rPr>
-          <w:tag w:val="MENDELEY_CITATION_v3_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"/>
-          <w:id w:val="-1811777333"/>
-          <w:placeholder>
-            <w:docPart w:val="E996060D64734904AE084AD72ECFDB62"/>
-          </w:placeholder>
-        </w:sdtPr>
-        <w:sdtEndPr/>
-        <w:sdtContent>
-          <w:r>
-            <w:rPr>
-              <w:color w:val="000000"/>
-            </w:rPr>
-            <w:t>(UNDRR, 2021)</w:t>
-          </w:r>
-        </w:sdtContent>
-      </w:sdt>
-      <w:r>
-        <w:t xml:space="preserve">, and FloodList </w:t>
-      </w:r>
-      <w:sdt>
-        <w:sdtPr>
-          <w:rPr>
-            <w:color w:val="000000"/>
-          </w:rPr>
-          <w:tag w:val="MENDELEY_CITATION_v3_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"/>
-          <w:id w:val="1573858799"/>
-          <w:placeholder>
-            <w:docPart w:val="E996060D64734904AE084AD72ECFDB62"/>
-          </w:placeholder>
-        </w:sdtPr>
-        <w:sdtEndPr/>
-        <w:sdtContent>
-          <w:r>
-            <w:rPr>
-              <w:color w:val="000000"/>
-            </w:rPr>
-            <w:t>(Davies, 2019)</w:t>
-          </w:r>
-        </w:sdtContent>
-      </w:sdt>
-      <w:r>
-        <w:t xml:space="preserve">, which indicate that </w:t>
-      </w:r>
-      <w:r>
-        <w:rPr>
-          <w:i/>
-          <w:iCs/>
-        </w:rPr>
-        <w:t>floods</w:t>
-      </w:r>
-      <w:r>
-        <w:t xml:space="preserve"> are not only the most frequent natural hazard in Ecuador, but they are also the most impactful. For example, the most severe </w:t>
-      </w:r>
-      <w:r>
-        <w:lastRenderedPageBreak/>
-        <w:t xml:space="preserve">flood events in 1982-1983,1997-1998, 2008, and 2012 caused economic losses estimated at over US$ 7.140 million </w:t>
-      </w:r>
-      <w:sdt>
-        <w:sdtPr>
-          <w:tag w:val="MENDELEY_CITATION_v3_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"/>
-          <w:id w:val="-498655709"/>
-          <w:placeholder>
-            <w:docPart w:val="E996060D64734904AE084AD72ECFDB62"/>
-          </w:placeholder>
-        </w:sdtPr>
-        <w:sdtEndPr/>
-        <w:sdtContent>
-          <w:r>
-            <w:rPr>
-              <w:rFonts w:eastAsia="Times New Roman"/>
-            </w:rPr>
-            <w:t xml:space="preserve">(Galarza-Villamar </w:t>
-          </w:r>
-          <w:r>
-            <w:rPr>
-              <w:rFonts w:eastAsia="Times New Roman"/>
-              <w:i/>
-              <w:iCs/>
-            </w:rPr>
-            <w:t>et al.</w:t>
-          </w:r>
-          <w:r>
-            <w:rPr>
-              <w:rFonts w:eastAsia="Times New Roman"/>
-            </w:rPr>
-            <w:t>, 2018)</w:t>
-          </w:r>
-        </w:sdtContent>
-      </w:sdt>
-      <w:r>
-        <w:t xml:space="preserve">. Although specialized, these international databases are likely underestimating the real frequency of (flash) flood events as they tend to report mainly widespread, high-impact events. Ecuador’s Servicio Nacional de Gestión de Riesgos y Emergencias (SNGRE) reported that 2268 floods happened between 2014 and 2019, and 50% of the deaths in that period were due to those floods </w:t>
-      </w:r>
-      <w:sdt>
-        <w:sdtPr>
-          <w:rPr>
-            <w:color w:val="000000"/>
-          </w:rPr>
-          <w:tag w:val="MENDELEY_CITATION_v3_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"/>
-          <w:id w:val="1071617539"/>
-          <w:placeholder>
-            <w:docPart w:val="E996060D64734904AE084AD72ECFDB62"/>
-          </w:placeholder>
-        </w:sdtPr>
-        <w:sdtEndPr/>
-        <w:sdtContent>
-          <w:r>
-            <w:rPr>
-              <w:color w:val="000000"/>
-            </w:rPr>
-            <w:t>(SNGRE, 2019)</w:t>
-          </w:r>
-        </w:sdtContent>
-      </w:sdt>
-      <w:r>
-        <w:t xml:space="preserve">. EM-DAT provides only 4 flood reports for the same period, and only 1 is classified as flash flood. In addition, a web search in Spanish language shows that there are many more flash floods events that, due to being localized, with smaller impacts, do not reach international English-written news or databases. While </w:t>
-      </w:r>
-      <w:sdt>
-        <w:sdtPr>
-          <w:rPr>
-            <w:color w:val="000000"/>
-          </w:rPr>
-          <w:tag w:val="MENDELEY_CITATION_v3_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"/>
-          <w:id w:val="1991205957"/>
-          <w:placeholder>
-            <w:docPart w:val="E996060D64734904AE084AD72ECFDB62"/>
-          </w:placeholder>
-        </w:sdtPr>
-        <w:sdtEndPr/>
-        <w:sdtContent>
-          <w:r>
-            <w:rPr>
-              <w:rFonts w:eastAsia="Times New Roman"/>
-            </w:rPr>
-            <w:t>(Pinos &amp; Quesada-Román, 2022)</w:t>
-          </w:r>
-        </w:sdtContent>
-      </w:sdt>
-      <w:r>
-        <w:t xml:space="preserve"> show an increasing trend in the publication of flood-related peer-reviewed literature in Latin America that might continue in coming years, to the best authors’ knowledge there are no peer-reviewed statistics that describe the occurrence of flash floods in Ecuador. </w:t>
-      </w:r>
-    </w:p>
-    <w:p>
-      <w:r>
-        <w:t xml:space="preserve">Flood databases still do not contain enough data to clearly show the value of flash flood forecasting systems. Results of general verification can appear inconclusive. Therefore, such studies need to be complemented by relevant case studies to present the details that are lacking in the observational datasets.  </w:t>
-      </w:r>
-    </w:p>
-    <w:p>
-      <w:r>
-        <w:t>In order to improve flash flood forecasts, it is also paramount to also improve the collection of flash flood observations. Currently they are mainly based on ground reports or radar data, which is available only in limited areas. Satellites has a huge potential since it will allow researchers to explore how flash flood risk may differ from one country, and city, to another (Andrew, blog post).</w:t>
-      </w:r>
-    </w:p>
     <w:p/>
-    <w:p>
-      <w:pPr>
-        <w:pStyle w:val="Heading2"/>
-      </w:pPr>
-      <w:r>
-        <w:t>On the need of climatologies for hydrological parameters to implement a similar system around the world without the need of local knowledge of thresholds</w:t>
-      </w:r>
-    </w:p>
-    <w:p>
-      <w:r>
-        <w:t xml:space="preserve">The Flash Flood Guidance with Global Coverage </w:t>
-      </w:r>
-      <w:sdt>
-        <w:sdtPr>
-          <w:tag w:val="MENDELEY_CITATION_v3_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"/>
-          <w:id w:val="-1669699676"/>
-          <w:placeholder>
-            <w:docPart w:val="E996060D64734904AE084AD72ECFDB62"/>
-          </w:placeholder>
-        </w:sdtPr>
-        <w:sdtEndPr/>
-        <w:sdtContent>
-          <w:r>
-            <w:rPr>
-              <w:rFonts w:eastAsia="Times New Roman"/>
-            </w:rPr>
-            <w:t xml:space="preserve">(Georgakakos </w:t>
-          </w:r>
-          <w:r>
-            <w:rPr>
-              <w:rFonts w:eastAsia="Times New Roman"/>
-              <w:i/>
-              <w:iCs/>
-            </w:rPr>
-            <w:t>et al.</w:t>
-          </w:r>
-          <w:r>
-            <w:rPr>
-              <w:rFonts w:eastAsia="Times New Roman"/>
-            </w:rPr>
-            <w:t>, 2021)</w:t>
-          </w:r>
-        </w:sdtContent>
-      </w:sdt>
-      <w:r>
-        <w:t xml:space="preserve"> is a successful story of the implementation of flash flood guidance in different countries. However, their implementation requires an involvement from the side of the country that might not be available because data for the implementation of the system or expertise might not be available. </w:t>
-      </w:r>
-    </w:p>
-    <w:p>
-      <w:r>
-        <w:t>This system offer the possibility to have a flash flood forecasting system with a continuous global domain that can provide flash flood forecasts around the world with no need of extra local data for the implementation in a region provided climatologies are available to define at least rainfall thresholds to identify “extreme” rainfall events that might lead to flash floods. If such climatologies would also include information on hydrological parameters that also modulate the occurrence of flash floods, it would also be possible to improve further the refinement of areas at flash flood risk.</w:t>
-      </w:r>
-    </w:p>
-    <w:p>
-      <w:r>
-        <w:t xml:space="preserve">The second benefit would also include the fact that non-local experts would be able to provide flash flood guidance for diverse regions. This is important in large-scale projects such as FbF or Aristotle. It would </w:t>
-      </w:r>
-      <w:proofErr w:type="spellStart"/>
-      <w:r>
-        <w:t>b</w:t>
-      </w:r>
-      <w:proofErr w:type="spellEnd"/>
-      <w:r>
-        <w:t xml:space="preserve"> impossible for a person to know the details that drive to flash floods in different regions of the world, but by having information on the climatology of rainfall or other hydrological parameters would allow that person to </w:t>
-      </w:r>
-      <w:r>
-        <w:lastRenderedPageBreak/>
-        <w:t xml:space="preserve">produce forecasts for those events in advance and help decision makers whether release resources to help the region at risk in help the event actually happens. </w:t>
-      </w:r>
-      <w:sdt>
-        <w:sdtPr>
-          <w:rPr>
-            <w:color w:val="000000"/>
-          </w:rPr>
-          <w:tag w:val="MENDELEY_CITATION_v3_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"/>
-          <w:id w:val="1786378318"/>
-          <w:placeholder>
-            <w:docPart w:val="E996060D64734904AE084AD72ECFDB62"/>
-          </w:placeholder>
-        </w:sdtPr>
-        <w:sdtEndPr/>
-        <w:sdtContent>
-          <w:r>
-            <w:rPr>
-              <w:rFonts w:eastAsia="Times New Roman"/>
-            </w:rPr>
-            <w:t xml:space="preserve">(Georgakakos </w:t>
-          </w:r>
-          <w:r>
-            <w:rPr>
-              <w:rFonts w:eastAsia="Times New Roman"/>
-              <w:i/>
-              <w:iCs/>
-            </w:rPr>
-            <w:t>et al.</w:t>
-          </w:r>
-          <w:r>
-            <w:rPr>
-              <w:rFonts w:eastAsia="Times New Roman"/>
-            </w:rPr>
-            <w:t>, 2021)</w:t>
-          </w:r>
-        </w:sdtContent>
-      </w:sdt>
-      <w:r>
-        <w:t xml:space="preserve"> highlight how important would be to have a multidisciplinary team in meteorology, hydrology, remote sensing, and computer science to develop FFGS. The authors here claim that to develop a flash flood forecasting system with global coverage using ecPoint-Rainfall and climatologies for hydro-meteorological parameters would not require the presence of such expertise. However, the system would benefit from continuous feedback from users around the world which would lead to improvements in the forecasts as it happens for ECMWF IFS. </w:t>
-      </w:r>
-    </w:p>
     <w:p>
       <w:pPr>
         <w:pStyle w:val="Heading2"/>
@@ -1959,11 +330,11 @@
     </w:p>
     <w:p>
       <w:r>
-        <w:t xml:space="preserve">Despite the significant economic and human impacts of flooding, a portion of flood losses are widely considered avoidable through improved disaster risk reduction methods (Push, 2004). Government agencies and relief organizations have historically prioritized disaster relief, allocating the majority of financial resources to response efforts in a reactionary mode (Coughlan de Perez et al., 2016). However, empirical evidence demonstrates that shifting from a response-based approach to a more proactive operational paradigm with additional emphasis on preparedness has shown to save lives and reduce response costs (Braman, 2013; Perez, 2016; Aguirre et al., 2019; Braman et al., 2013; Golnaraghi, 2012; Gros et al., 2019). The continued improvement of short- to medium-range forecasts of natural hazards such as extreme rainfall and floods allowed the establishment of forecast-based early actions (FbA) initiatives, which are now recognized as a critical component of disaster risk reduction (IFRC, 2009). The goal of FbF is to trigger targeted action in the time between the issuance of a forecast and when the potential disaster occurs. The overarching goal is to prevent impacts and reduce human suffering. Since 2014, the German Government and Red Cross RedCrescent have been working on a new system called Forecast-based Financing (FbF), which aims at using hydro-meteorological forecasts to anticipate possible impacts in risk-prone areas and make resources for certain humanitarian actions automatically available before an event (Wilkinson et al., 2018). A key element of FbF is that the allocation of financial resources is agreed upon in advance, allowing for contingency plans to be designed and decisions to be outlined well before that stressful period just hours or days before a disaster occurs. Using historical records of </w:t>
+        <w:t xml:space="preserve">Despite the significant economic and human impacts of flooding, a portion of flood losses are widely considered avoidable through improved disaster risk reduction methods (Push, 2004). Government agencies and relief organizations have historically prioritized disaster relief, allocating the majority of financial resources to response efforts in a reactionary mode (Coughlan de Perez et al., 2016). However, empirical evidence </w:t>
       </w:r>
       <w:r>
         <w:lastRenderedPageBreak/>
-        <w:t>extreme floods, we can analyse forecasts before those events to get an idea of how well they performed. Once we do that, we can develop a ‘trigger’, which is a collection of contingencies that need to be satisfied in order for donors to release funds and humanitarian organizations to take action.</w:t>
+        <w:t>demonstrates that shifting from a response-based approach to a more proactive operational paradigm with additional emphasis on preparedness has shown to save lives and reduce response costs (Braman, 2013; Perez, 2016; Aguirre et al., 2019; Braman et al., 2013; Golnaraghi, 2012; Gros et al., 2019). The continued improvement of short- to medium-range forecasts of natural hazards such as extreme rainfall and floods allowed the establishment of forecast-based early actions (FbA) initiatives, which are now recognized as a critical component of disaster risk reduction (IFRC, 2009). The goal of FbF is to trigger targeted action in the time between the issuance of a forecast and when the potential disaster occurs. The overarching goal is to prevent impacts and reduce human suffering. Since 2014, the German Government and Red Cross RedCrescent have been working on a new system called Forecast-based Financing (FbF), which aims at using hydro-meteorological forecasts to anticipate possible impacts in risk-prone areas and make resources for certain humanitarian actions automatically available before an event (Wilkinson et al., 2018). A key element of FbF is that the allocation of financial resources is agreed upon in advance, allowing for contingency plans to be designed and decisions to be outlined well before that stressful period just hours or days before a disaster occurs. Using historical records of extreme floods, we can analyse forecasts before those events to get an idea of how well they performed. Once we do that, we can develop a ‘trigger’, which is a collection of contingencies that need to be satisfied in order for donors to release funds and humanitarian organizations to take action.</w:t>
       </w:r>
     </w:p>
     <w:p>
@@ -1984,21 +355,7 @@
             <w:rPr>
               <w:rFonts w:eastAsia="Times New Roman"/>
             </w:rPr>
-            <w:t>(</w:t>
-          </w:r>
-          <w:proofErr w:type="spellStart"/>
-          <w:r>
-            <w:rPr>
-              <w:rFonts w:eastAsia="Times New Roman"/>
-            </w:rPr>
-            <w:t>Jjemba</w:t>
-          </w:r>
-          <w:proofErr w:type="spellEnd"/>
-          <w:r>
-            <w:rPr>
-              <w:rFonts w:eastAsia="Times New Roman"/>
-            </w:rPr>
-            <w:t xml:space="preserve"> </w:t>
+            <w:t xml:space="preserve">(Jjemba </w:t>
           </w:r>
           <w:r>
             <w:rPr>
@@ -2090,6 +447,7 @@
     </w:p>
     <w:p>
       <w:r>
+        <w:lastRenderedPageBreak/>
         <w:t xml:space="preserve">In addition to short term weather forecasts to take immediate action, medium- to long-range climate forecasts have demonstrated their utility in improving preparedness protocols, resulting in reduce mortality, morbidity, and resource demands (Braman, 2013). </w:t>
       </w:r>
     </w:p>
@@ -2111,21 +469,7 @@
             <w:rPr>
               <w:rFonts w:eastAsia="Times New Roman"/>
             </w:rPr>
-            <w:t>(</w:t>
-          </w:r>
-          <w:proofErr w:type="spellStart"/>
-          <w:r>
-            <w:rPr>
-              <w:rFonts w:eastAsia="Times New Roman"/>
-            </w:rPr>
-            <w:t>Bischiniotis</w:t>
-          </w:r>
-          <w:proofErr w:type="spellEnd"/>
-          <w:r>
-            <w:rPr>
-              <w:rFonts w:eastAsia="Times New Roman"/>
-            </w:rPr>
-            <w:t xml:space="preserve"> </w:t>
+            <w:t xml:space="preserve">(Bischiniotis </w:t>
           </w:r>
           <w:r>
             <w:rPr>
@@ -2149,7 +493,6 @@
     </w:p>
     <w:p>
       <w:r>
-        <w:lastRenderedPageBreak/>
         <w:t xml:space="preserve">Forecast performance, uncertainty and hazard type dictate the range and extent of potential early actions available. While longer lead times allow for a greater range of potential early actions (Bazo, 2019), this must be balanced against corresponding increases in forecast uncertainty. One solution would be to make more use of probabilistic forecasts. </w:t>
       </w:r>
     </w:p>
@@ -2159,7 +502,7 @@
       </w:r>
     </w:p>
     <w:p>
-      <w:commentRangeStart w:id="9"/>
+      <w:commentRangeStart w:id="5"/>
       <w:r>
         <w:t>When linking early action based on probabilistic forecasts to the occurrence of extreme events, four scenarios are possible (</w:t>
       </w:r>
@@ -2223,12 +566,12 @@
       <w:r>
         <w:t>).</w:t>
       </w:r>
-      <w:commentRangeEnd w:id="9"/>
+      <w:commentRangeEnd w:id="5"/>
       <w:r>
         <w:rPr>
           <w:rStyle w:val="CommentReference"/>
         </w:rPr>
-        <w:commentReference w:id="9"/>
+        <w:commentReference w:id="5"/>
       </w:r>
       <w:r>
         <w:t xml:space="preserve"> In particular, the risk of acting in vain, when early action is initiated but an extreme event fails to materialize (Lopez, 2017) is often viewed as a major barrier to scaling up FbA (Tanner, 2019). This tolerance for false alarms when implementing early action is an open question for decision makers and may depend on numerous technical, institutional, and political factors outside the scope of this study. </w:t>
@@ -2236,7 +579,11 @@
     </w:p>
     <w:p>
       <w:r>
-        <w:t xml:space="preserve">While FbA was initially applied to acute and slowly evolving threats like tropical cyclones, more recent efforts have targeted hydrological threats including extreme rainfall and flooding (Gros, 2019). However, while in the case of riverine floods, one can produce forecasts with relatively high probabilities (e.g., greater than 70 %), in the case of flash floods is almost impossible to provide forecasts with probabilities greater than 10%. This is not only due to deficiencies in the rainfall forecasts from global models. This is also due to the rare nature of the localized rainfall events that generally cause flash floods </w:t>
+        <w:t xml:space="preserve">While FbA was initially applied to acute and slowly evolving threats like tropical cyclones, more recent efforts have targeted hydrological threats including extreme rainfall and flooding (Gros, 2019). However, while in the case of riverine floods, one can produce forecasts with relatively high probabilities (e.g., greater than 70 %), in the case of flash floods is almost impossible to provide forecasts with probabilities greater than 10%. This is not </w:t>
+      </w:r>
+      <w:r>
+        <w:lastRenderedPageBreak/>
+        <w:t xml:space="preserve">only due to deficiencies in the rainfall forecasts from global models. This is also due to the rare nature of the localized rainfall events that generally cause flash floods </w:t>
       </w:r>
       <w:sdt>
         <w:sdtPr>
@@ -2316,66 +663,10 @@
     </w:p>
     <w:p>
       <w:r>
-        <w:lastRenderedPageBreak/>
         <w:t xml:space="preserve">An advantage of probabilistic forecasts over their deterministic counterparts is the ability to quantify uncertainty. Ernst (2018) found that forecasts providing additional details about upcoming events helped emergency managers better prioritize resources for preparedness. Longer lead time forecast have also been leveraged for preparedness. However, a literature search suggests that very few (Fundel et al., 2019; VanDyke 2020) focus on EM perceptions of probabilistic river forecasts specifically. However, few studies (Rayner 2005; Hoss 2014) show  that  suggest emergency managers are more likely to use observations (e.g., radar or river discharge) instead of model outputs in decision making because the uncertainty inherent in probabilistic forecasts are more difficult to interpret. As consequence, the lead time with which warnings are provided are reduced to few days to few hours in case of flash flooding. </w:t>
       </w:r>
     </w:p>
     <w:p/>
-    <w:p>
-      <w:pPr>
-        <w:pStyle w:val="Heading2"/>
-      </w:pPr>
-      <w:r>
-        <w:t>On the benefits of using ecPoint post-processing technique rather than other techniques</w:t>
-      </w:r>
-    </w:p>
-    <w:p>
-      <w:r>
-        <w:t xml:space="preserve">A remarkable drawback is the recurrent need to performing statistical reanalysis every time a component of the source large-scale NWP system is changed, which limits their adoption on operational forecasting chains </w:t>
-      </w:r>
-      <w:sdt>
-        <w:sdtPr>
-          <w:tag w:val="MENDELEY_CITATION_v3_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"/>
-          <w:id w:val="429014103"/>
-          <w:placeholder>
-            <w:docPart w:val="E426C6BDD9E749768E2EE62E51D5F23E"/>
-          </w:placeholder>
-        </w:sdtPr>
-        <w:sdtEndPr/>
-        <w:sdtContent>
-          <w:r>
-            <w:rPr>
-              <w:rFonts w:eastAsia="Times New Roman"/>
-            </w:rPr>
-            <w:t>(Zanchetta &amp; Coulibaly, 2020)</w:t>
-          </w:r>
-        </w:sdtContent>
-      </w:sdt>
-      <w:r>
-        <w:t xml:space="preserve">. Boullange (reference) has developed a method based on observations that would not require the update of the statistical calibration of the NWP model; however, compared to ecPoint, it means using only one G_WT and, while producing acceptable verification results, there is a benefit on using multiple G_WTs that can be anticipated by the significant differences between the G_WTs themselves </w:t>
-      </w:r>
-      <w:sdt>
-        <w:sdtPr>
-          <w:tag w:val="MENDELEY_CITATION_v3_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"/>
-          <w:id w:val="-1405685519"/>
-          <w:placeholder>
-            <w:docPart w:val="E426C6BDD9E749768E2EE62E51D5F23E"/>
-          </w:placeholder>
-        </w:sdtPr>
-        <w:sdtEndPr/>
-        <w:sdtContent>
-          <w:r>
-            <w:rPr>
-              <w:rFonts w:eastAsia="Times New Roman"/>
-            </w:rPr>
-            <w:t>(Hewson &amp; Pillosu, 2021)</w:t>
-          </w:r>
-        </w:sdtContent>
-      </w:sdt>
-      <w:r>
-        <w:t xml:space="preserve">.  </w:t>
-      </w:r>
-    </w:p>
     <w:p/>
     <w:sectPr>
       <w:pgSz w:w="11906" w:h="16838"/>
@@ -2389,10 +680,11 @@
 
 <file path=word/comments.xml><?xml version="1.0" encoding="utf-8"?>
 <w:comments xmlns:wpc="http://schemas.microsoft.com/office/word/2010/wordprocessingCanvas" xmlns:cx="http://schemas.microsoft.com/office/drawing/2014/chartex" xmlns:cx1="http://schemas.microsoft.com/office/drawing/2015/9/8/chartex" xmlns:cx2="http://schemas.microsoft.com/office/drawing/2015/10/21/chartex" xmlns:cx3="http://schemas.microsoft.com/office/drawing/2016/5/9/chartex" xmlns:cx4="http://schemas.microsoft.com/office/drawing/2016/5/10/chartex" xmlns:cx5="http://schemas.microsoft.com/office/drawing/2016/5/11/chartex" xmlns:cx6="http://schemas.microsoft.com/office/drawing/2016/5/12/chartex" xmlns:cx7="http://schemas.microsoft.com/office/drawing/2016/5/13/chartex" xmlns:cx8="http://schemas.microsoft.com/office/drawing/2016/5/14/chartex" xmlns:mc="http://schemas.openxmlformats.org/markup-compatibility/2006" xmlns:aink="http://schemas.microsoft.com/office/drawing/2016/ink" xmlns:am3d="http://schemas.microsoft.com/office/drawing/2017/model3d" xmlns:o="urn:schemas-microsoft-com:office:office" xmlns:r="http://schemas.openxmlformats.org/officeDocument/2006/relationships" xmlns:m="http://schemas.openxmlformats.org/officeDocument/2006/math" xmlns:v="urn:schemas-microsoft-com:vml" xmlns:wp14="http://schemas.microsoft.com/office/word/2010/wordprocessingDrawing" xmlns:wp="http://schemas.openxmlformats.org/drawingml/2006/wordprocessingDrawing" xmlns:w10="urn:schemas-microsoft-com:office:word" xmlns:w="http://schemas.openxmlformats.org/wordprocessingml/2006/main" xmlns:w14="http://schemas.microsoft.com/office/word/2010/wordml" xmlns:w15="http://schemas.microsoft.com/office/word/2012/wordml" xmlns:w16cex="http://schemas.microsoft.com/office/word/2018/wordml/cex" xmlns:w16cid="http://schemas.microsoft.com/office/word/2016/wordml/cid" xmlns:w16="http://schemas.microsoft.com/office/word/2018/wordml" xmlns:w16sdtdh="http://schemas.microsoft.com/office/word/2020/wordml/sdtdatahash" xmlns:w16se="http://schemas.microsoft.com/office/word/2015/wordml/symex" xmlns:wpg="http://schemas.microsoft.com/office/word/2010/wordprocessingGroup" xmlns:wpi="http://schemas.microsoft.com/office/word/2010/wordprocessingInk" xmlns:wne="http://schemas.microsoft.com/office/word/2006/wordml" xmlns:wps="http://schemas.microsoft.com/office/word/2010/wordprocessingShape" mc:Ignorable="w14 w15 w16se w16cid w16 w16cex w16sdtdh wp14">
-  <w:comment w:id="0" w:author="Christel Prudhomme" w:date="2022-02-18T15:46:00Z" w:initials="CP">
+  <w:comment w:id="0" w:author="Fatima Pillosu" w:date="2021-12-05T07:03:00Z" w:initials="FMP">
     <w:p>
       <w:pPr>
         <w:pStyle w:val="CommentText"/>
+        <w:ind w:firstLine="0"/>
       </w:pPr>
       <w:r>
         <w:rPr>
@@ -2401,11 +693,35 @@
         <w:annotationRef/>
       </w:r>
       <w:r>
-        <w:t>Isn’t it more a discussion point? Why is it here?</w:t>
+        <w:t>I have so far discussed the theory behind why overlapping ROC curves for post-processed and raw curves do not necessarily mean that the post-processing technique is not adding much skill.</w:t>
+      </w:r>
+    </w:p>
+    <w:p>
+      <w:pPr>
+        <w:pStyle w:val="CommentText"/>
+        <w:ind w:firstLine="0"/>
+      </w:pPr>
+      <w:r>
+        <w:t xml:space="preserve">I reference quite a lot Zied’s paper here. I have to say it was very timely. I was adding this anyway because we have had long discussions with him about this particular topic. But his paper summarizes very well all the discussions and gives me a good framework to reference. This doesn’t mean I agree with him, and use other references (like David’s paper on cost/loss ratio) to say why still having one more point in your ROC curve adds value to the post-processed forecasts. </w:t>
+      </w:r>
+    </w:p>
+    <w:p>
+      <w:pPr>
+        <w:pStyle w:val="CommentText"/>
+        <w:ind w:firstLine="0"/>
+      </w:pPr>
+    </w:p>
+    <w:p>
+      <w:pPr>
+        <w:pStyle w:val="CommentText"/>
+        <w:ind w:firstLine="0"/>
+      </w:pPr>
+      <w:r>
+        <w:t xml:space="preserve">However, a case study for “La Costa” should be added to show practically why this overlapping might be happening here and not in “La Sierra”. Based on experience of rainfall forecasts in Piura (north of Peru, close to the border with Ecuador), the rainfall events forecasted for a flash flood event in 2017 was forecast by the ENS as a large-scale rainfall (meaning the post-processing would not modify much the rainfall because already considered reliable for point-base verification). If this is proven also for Ecuador, this would explain why the ROC curves overlap in “La Costa”. I’m still choosing the case study to analyse. </w:t>
       </w:r>
     </w:p>
   </w:comment>
-  <w:comment w:id="1" w:author="Christel Prudhomme" w:date="2022-02-18T15:41:00Z" w:initials="CP">
+  <w:comment w:id="1" w:author="Fatima Pillosu" w:date="2021-12-05T06:42:00Z" w:initials="FMP">
     <w:p>
       <w:pPr>
         <w:pStyle w:val="CommentText"/>
@@ -2417,27 +733,24 @@
         <w:annotationRef/>
       </w:r>
       <w:r>
-        <w:t xml:space="preserve">I am surprised you don’t mention the ERIC method, and the ERICHA (and now TAMIR but you might not be familiar) techniques, especially as they are based on </w:t>
-      </w:r>
-      <w:proofErr w:type="spellStart"/>
-      <w:r>
-        <w:t>precip</w:t>
-      </w:r>
-      <w:proofErr w:type="spellEnd"/>
-      <w:r>
-        <w:t xml:space="preserve"> forecasts (without the hydrological model runs) and eric is operational in EFAS.</w:t>
+        <w:t xml:space="preserve">This is an important aspect to highlight since FbF or Aristotle users might therefore not benefit much of the extra information provided by ecPoint for rainfall forecasts in the coastal region of Ecuador. </w:t>
       </w:r>
     </w:p>
     <w:p>
       <w:pPr>
         <w:pStyle w:val="CommentText"/>
       </w:pPr>
-      <w:r>
-        <w:t>Sorry if it is already there and I missed it because reading too quickly</w:t>
+    </w:p>
+    <w:p>
+      <w:pPr>
+        <w:pStyle w:val="CommentText"/>
+      </w:pPr>
+      <w:r>
+        <w:t>Read more about this in Richardson D. (2000).</w:t>
       </w:r>
     </w:p>
   </w:comment>
-  <w:comment w:id="2" w:author="Fatima Pillosu" w:date="2022-02-21T15:44:00Z" w:initials="FP">
+  <w:comment w:id="2" w:author="Fatima Pillosu" w:date="2021-12-05T06:58:00Z" w:initials="FMP">
     <w:p>
       <w:pPr>
         <w:pStyle w:val="CommentText"/>
@@ -2449,15 +762,14 @@
         <w:annotationRef/>
       </w:r>
       <w:r>
-        <w:t>See my reply above.</w:t>
+        <w:t>Add the reference</w:t>
       </w:r>
     </w:p>
   </w:comment>
-  <w:comment w:id="3" w:author="Fatima Pillosu" w:date="2021-12-05T07:03:00Z" w:initials="FMP">
+  <w:comment w:id="3" w:author="Fatima Pillosu" w:date="2021-12-05T07:21:00Z" w:initials="FMP">
     <w:p>
       <w:pPr>
         <w:pStyle w:val="CommentText"/>
-        <w:ind w:firstLine="0"/>
       </w:pPr>
       <w:r>
         <w:rPr>
@@ -2466,43 +778,11 @@
         <w:annotationRef/>
       </w:r>
       <w:r>
-        <w:t>I have so far discussed the theory behind why overlapping ROC curves for post-processed and raw curves do not necessarily mean that the post-processing technique is not adding much skill.</w:t>
-      </w:r>
-    </w:p>
-    <w:p>
-      <w:pPr>
-        <w:pStyle w:val="CommentText"/>
-        <w:ind w:firstLine="0"/>
-      </w:pPr>
-      <w:r>
-        <w:t xml:space="preserve">I reference quite a lot </w:t>
-      </w:r>
-      <w:proofErr w:type="spellStart"/>
-      <w:r>
-        <w:t>Zied’s</w:t>
-      </w:r>
-      <w:proofErr w:type="spellEnd"/>
-      <w:r>
-        <w:t xml:space="preserve"> paper here. I have to say it was very timely. I was adding this anyway because we have had long discussions with him about this particular topic. But his paper summarizes very well all the discussions and gives me a good framework to reference. This doesn’t mean I agree with him, and use other references (like David’s paper on cost/loss ratio) to say why still having one more point in your ROC curve adds value to the post-processed forecasts. </w:t>
-      </w:r>
-    </w:p>
-    <w:p>
-      <w:pPr>
-        <w:pStyle w:val="CommentText"/>
-        <w:ind w:firstLine="0"/>
-      </w:pPr>
-    </w:p>
-    <w:p>
-      <w:pPr>
-        <w:pStyle w:val="CommentText"/>
-        <w:ind w:firstLine="0"/>
-      </w:pPr>
-      <w:r>
-        <w:t xml:space="preserve">However, a case study for “La Costa” should be added to show practically why this overlapping might be happening here and not in “La Sierra”. Based on experience of rainfall forecasts in Piura (north of Peru, close to the border with Ecuador), the rainfall events forecasted for a flash flood event in 2017 was forecast by the ENS as a large-scale rainfall (meaning the post-processing would not modify much the rainfall because already considered reliable for point-base verification). If this is proven also for Ecuador, this would explain why the ROC curves overlap in “La Costa”. I’m still choosing the case study to analyse. </w:t>
+        <w:t>Too informal!</w:t>
       </w:r>
     </w:p>
   </w:comment>
-  <w:comment w:id="4" w:author="Fatima Pillosu" w:date="2021-12-05T06:42:00Z" w:initials="FMP">
+  <w:comment w:id="4" w:author="Fatima Pillosu" w:date="2021-12-05T07:27:00Z" w:initials="FMP">
     <w:p>
       <w:pPr>
         <w:pStyle w:val="CommentText"/>
@@ -2514,88 +794,11 @@
         <w:annotationRef/>
       </w:r>
       <w:r>
-        <w:t xml:space="preserve">This is an important aspect to highlight since FbF or Aristotle users might therefore not benefit much of the extra information provided by ecPoint for rainfall forecasts in the coastal region of Ecuador. </w:t>
-      </w:r>
-    </w:p>
-    <w:p>
-      <w:pPr>
-        <w:pStyle w:val="CommentText"/>
-      </w:pPr>
-    </w:p>
-    <w:p>
-      <w:pPr>
-        <w:pStyle w:val="CommentText"/>
-      </w:pPr>
-      <w:r>
-        <w:t>Read more about this in Richardson D. (2000).</w:t>
+        <w:t>Find resources. I just know it because of discussions with people at ECMWF.</w:t>
       </w:r>
     </w:p>
   </w:comment>
-  <w:comment w:id="5" w:author="Fatima Pillosu" w:date="2021-12-05T06:58:00Z" w:initials="FMP">
-    <w:p>
-      <w:pPr>
-        <w:pStyle w:val="CommentText"/>
-      </w:pPr>
-      <w:r>
-        <w:rPr>
-          <w:rStyle w:val="CommentReference"/>
-        </w:rPr>
-        <w:annotationRef/>
-      </w:r>
-      <w:r>
-        <w:t>Add the reference</w:t>
-      </w:r>
-    </w:p>
-  </w:comment>
-  <w:comment w:id="6" w:author="Fatima Pillosu" w:date="2021-12-05T07:21:00Z" w:initials="FMP">
-    <w:p>
-      <w:pPr>
-        <w:pStyle w:val="CommentText"/>
-      </w:pPr>
-      <w:r>
-        <w:rPr>
-          <w:rStyle w:val="CommentReference"/>
-        </w:rPr>
-        <w:annotationRef/>
-      </w:r>
-      <w:r>
-        <w:t>Too informal!</w:t>
-      </w:r>
-    </w:p>
-  </w:comment>
-  <w:comment w:id="7" w:author="Fatima Pillosu" w:date="2021-12-05T07:27:00Z" w:initials="FMP">
-    <w:p>
-      <w:pPr>
-        <w:pStyle w:val="CommentText"/>
-      </w:pPr>
-      <w:r>
-        <w:rPr>
-          <w:rStyle w:val="CommentReference"/>
-        </w:rPr>
-        <w:annotationRef/>
-      </w:r>
-      <w:r>
-        <w:t>Find resources. I just know it because of discussions with people at ECMWF.</w:t>
-      </w:r>
-    </w:p>
-  </w:comment>
-  <w:comment w:id="8" w:author="Fatima Pillosu" w:date="2022-02-11T20:45:00Z" w:initials="FP">
-    <w:p>
-      <w:pPr>
-        <w:pStyle w:val="CommentText"/>
-      </w:pPr>
-      <w:r>
-        <w:rPr>
-          <w:rStyle w:val="CommentReference"/>
-        </w:rPr>
-        <w:annotationRef/>
-      </w:r>
-      <w:r>
-        <w:t>Read more in detail Andrew’s paper about EFFCI</w:t>
-      </w:r>
-    </w:p>
-  </w:comment>
-  <w:comment w:id="9" w:author="Fatima Pillosu" w:date="2022-02-06T08:00:00Z" w:initials="FP">
+  <w:comment w:id="5" w:author="Fatima Pillosu" w:date="2022-02-06T08:00:00Z" w:initials="FP">
     <w:p>
       <w:pPr>
         <w:pStyle w:val="CommentText"/>
@@ -2616,38 +819,22 @@
 
 <file path=word/commentsExtended.xml><?xml version="1.0" encoding="utf-8"?>
 <w15:commentsEx xmlns:wpc="http://schemas.microsoft.com/office/word/2010/wordprocessingCanvas" xmlns:cx="http://schemas.microsoft.com/office/drawing/2014/chartex" xmlns:cx1="http://schemas.microsoft.com/office/drawing/2015/9/8/chartex" xmlns:cx2="http://schemas.microsoft.com/office/drawing/2015/10/21/chartex" xmlns:cx3="http://schemas.microsoft.com/office/drawing/2016/5/9/chartex" xmlns:cx4="http://schemas.microsoft.com/office/drawing/2016/5/10/chartex" xmlns:cx5="http://schemas.microsoft.com/office/drawing/2016/5/11/chartex" xmlns:cx6="http://schemas.microsoft.com/office/drawing/2016/5/12/chartex" xmlns:cx7="http://schemas.microsoft.com/office/drawing/2016/5/13/chartex" xmlns:cx8="http://schemas.microsoft.com/office/drawing/2016/5/14/chartex" xmlns:mc="http://schemas.openxmlformats.org/markup-compatibility/2006" xmlns:aink="http://schemas.microsoft.com/office/drawing/2016/ink" xmlns:am3d="http://schemas.microsoft.com/office/drawing/2017/model3d" xmlns:o="urn:schemas-microsoft-com:office:office" xmlns:r="http://schemas.openxmlformats.org/officeDocument/2006/relationships" xmlns:m="http://schemas.openxmlformats.org/officeDocument/2006/math" xmlns:v="urn:schemas-microsoft-com:vml" xmlns:wp14="http://schemas.microsoft.com/office/word/2010/wordprocessingDrawing" xmlns:wp="http://schemas.openxmlformats.org/drawingml/2006/wordprocessingDrawing" xmlns:w10="urn:schemas-microsoft-com:office:word" xmlns:w="http://schemas.openxmlformats.org/wordprocessingml/2006/main" xmlns:w14="http://schemas.microsoft.com/office/word/2010/wordml" xmlns:w15="http://schemas.microsoft.com/office/word/2012/wordml" xmlns:w16cex="http://schemas.microsoft.com/office/word/2018/wordml/cex" xmlns:w16cid="http://schemas.microsoft.com/office/word/2016/wordml/cid" xmlns:w16="http://schemas.microsoft.com/office/word/2018/wordml" xmlns:w16sdtdh="http://schemas.microsoft.com/office/word/2020/wordml/sdtdatahash" xmlns:w16se="http://schemas.microsoft.com/office/word/2015/wordml/symex" xmlns:wpg="http://schemas.microsoft.com/office/word/2010/wordprocessingGroup" xmlns:wpi="http://schemas.microsoft.com/office/word/2010/wordprocessingInk" xmlns:wne="http://schemas.microsoft.com/office/word/2006/wordml" xmlns:wps="http://schemas.microsoft.com/office/word/2010/wordprocessingShape" mc:Ignorable="w14 w15 w16se w16cid w16 w16cex w16sdtdh wp14">
-  <w15:commentEx w15:paraId="273078AE" w15:done="0"/>
-  <w15:commentEx w15:paraId="77343E7D" w15:done="0"/>
-  <w15:commentEx w15:paraId="2A4E30D5" w15:paraIdParent="77343E7D" w15:done="0"/>
   <w15:commentEx w15:paraId="6F4B2CF5" w15:done="0"/>
   <w15:commentEx w15:paraId="2B4336C3" w15:done="0"/>
   <w15:commentEx w15:paraId="4C988F1C" w15:done="0"/>
   <w15:commentEx w15:paraId="13B70ED3" w15:done="0"/>
   <w15:commentEx w15:paraId="70C06C79" w15:done="0"/>
-  <w15:commentEx w15:paraId="210E4429" w15:done="0"/>
   <w15:commentEx w15:paraId="3B59A971" w15:done="0"/>
 </w15:commentsEx>
 </file>
 
-<file path=word/commentsExtensible.xml><?xml version="1.0" encoding="utf-8"?>
-<w16cex:commentsExtensible xmlns:wpc="http://schemas.microsoft.com/office/word/2010/wordprocessingCanvas" xmlns:cx="http://schemas.microsoft.com/office/drawing/2014/chartex" xmlns:cx1="http://schemas.microsoft.com/office/drawing/2015/9/8/chartex" xmlns:cx2="http://schemas.microsoft.com/office/drawing/2015/10/21/chartex" xmlns:cx3="http://schemas.microsoft.com/office/drawing/2016/5/9/chartex" xmlns:cx4="http://schemas.microsoft.com/office/drawing/2016/5/10/chartex" xmlns:cx5="http://schemas.microsoft.com/office/drawing/2016/5/11/chartex" xmlns:cx6="http://schemas.microsoft.com/office/drawing/2016/5/12/chartex" xmlns:cx7="http://schemas.microsoft.com/office/drawing/2016/5/13/chartex" xmlns:cx8="http://schemas.microsoft.com/office/drawing/2016/5/14/chartex" xmlns:mc="http://schemas.openxmlformats.org/markup-compatibility/2006" xmlns:aink="http://schemas.microsoft.com/office/drawing/2016/ink" xmlns:am3d="http://schemas.microsoft.com/office/drawing/2017/model3d" xmlns:o="urn:schemas-microsoft-com:office:office" xmlns:r="http://schemas.openxmlformats.org/officeDocument/2006/relationships" xmlns:m="http://schemas.openxmlformats.org/officeDocument/2006/math" xmlns:v="urn:schemas-microsoft-com:vml" xmlns:wp14="http://schemas.microsoft.com/office/word/2010/wordprocessingDrawing" xmlns:wp="http://schemas.openxmlformats.org/drawingml/2006/wordprocessingDrawing" xmlns:w10="urn:schemas-microsoft-com:office:word" xmlns:w="http://schemas.openxmlformats.org/wordprocessingml/2006/main" xmlns:w14="http://schemas.microsoft.com/office/word/2010/wordml" xmlns:w15="http://schemas.microsoft.com/office/word/2012/wordml" xmlns:w16cex="http://schemas.microsoft.com/office/word/2018/wordml/cex" xmlns:w16cid="http://schemas.microsoft.com/office/word/2016/wordml/cid" xmlns:w16="http://schemas.microsoft.com/office/word/2018/wordml" xmlns:w16sdtdh="http://schemas.microsoft.com/office/word/2020/wordml/sdtdatahash" xmlns:w16se="http://schemas.microsoft.com/office/word/2015/wordml/symex" xmlns:wpg="http://schemas.microsoft.com/office/word/2010/wordprocessingGroup" xmlns:wpi="http://schemas.microsoft.com/office/word/2010/wordprocessingInk" xmlns:wne="http://schemas.microsoft.com/office/word/2006/wordml" xmlns:wps="http://schemas.microsoft.com/office/word/2010/wordprocessingShape" mc:Ignorable="w14 w15 w16se w16cid w16 w16cex w16sdtdh wp14">
-  <w16cex:commentExtensible w16cex:durableId="25BA3DE7" w16cex:dateUtc="2022-02-18T15:46:00Z"/>
-  <w16cex:commentExtensible w16cex:durableId="25BA3C95" w16cex:dateUtc="2022-02-18T15:41:00Z"/>
-  <w16cex:commentExtensible w16cex:durableId="25BE31F5" w16cex:dateUtc="2022-02-21T15:44:00Z"/>
-</w16cex:commentsExtensible>
-</file>
-
 <file path=word/commentsIds.xml><?xml version="1.0" encoding="utf-8"?>
 <w16cid:commentsIds xmlns:wpc="http://schemas.microsoft.com/office/word/2010/wordprocessingCanvas" xmlns:cx="http://schemas.microsoft.com/office/drawing/2014/chartex" xmlns:cx1="http://schemas.microsoft.com/office/drawing/2015/9/8/chartex" xmlns:cx2="http://schemas.microsoft.com/office/drawing/2015/10/21/chartex" xmlns:cx3="http://schemas.microsoft.com/office/drawing/2016/5/9/chartex" xmlns:cx4="http://schemas.microsoft.com/office/drawing/2016/5/10/chartex" xmlns:cx5="http://schemas.microsoft.com/office/drawing/2016/5/11/chartex" xmlns:cx6="http://schemas.microsoft.com/office/drawing/2016/5/12/chartex" xmlns:cx7="http://schemas.microsoft.com/office/drawing/2016/5/13/chartex" xmlns:cx8="http://schemas.microsoft.com/office/drawing/2016/5/14/chartex" xmlns:mc="http://schemas.openxmlformats.org/markup-compatibility/2006" xmlns:aink="http://schemas.microsoft.com/office/drawing/2016/ink" xmlns:am3d="http://schemas.microsoft.com/office/drawing/2017/model3d" xmlns:o="urn:schemas-microsoft-com:office:office" xmlns:r="http://schemas.openxmlformats.org/officeDocument/2006/relationships" xmlns:m="http://schemas.openxmlformats.org/officeDocument/2006/math" xmlns:v="urn:schemas-microsoft-com:vml" xmlns:wp14="http://schemas.microsoft.com/office/word/2010/wordprocessingDrawing" xmlns:wp="http://schemas.openxmlformats.org/drawingml/2006/wordprocessingDrawing" xmlns:w10="urn:schemas-microsoft-com:office:word" xmlns:w="http://schemas.openxmlformats.org/wordprocessingml/2006/main" xmlns:w14="http://schemas.microsoft.com/office/word/2010/wordml" xmlns:w15="http://schemas.microsoft.com/office/word/2012/wordml" xmlns:w16cex="http://schemas.microsoft.com/office/word/2018/wordml/cex" xmlns:w16cid="http://schemas.microsoft.com/office/word/2016/wordml/cid" xmlns:w16="http://schemas.microsoft.com/office/word/2018/wordml" xmlns:w16sdtdh="http://schemas.microsoft.com/office/word/2020/wordml/sdtdatahash" xmlns:w16se="http://schemas.microsoft.com/office/word/2015/wordml/symex" xmlns:wpg="http://schemas.microsoft.com/office/word/2010/wordprocessingGroup" xmlns:wpi="http://schemas.microsoft.com/office/word/2010/wordprocessingInk" xmlns:wne="http://schemas.microsoft.com/office/word/2006/wordml" xmlns:wps="http://schemas.microsoft.com/office/word/2010/wordprocessingShape" mc:Ignorable="w14 w15 w16se w16cid w16 w16cex w16sdtdh wp14">
-  <w16cid:commentId w16cid:paraId="273078AE" w16cid:durableId="25BA3DE7"/>
-  <w16cid:commentId w16cid:paraId="77343E7D" w16cid:durableId="25BA3C95"/>
-  <w16cid:commentId w16cid:paraId="2A4E30D5" w16cid:durableId="25BE31F5"/>
   <w16cid:commentId w16cid:paraId="6F4B2CF5" w16cid:durableId="25B63EDF"/>
   <w16cid:commentId w16cid:paraId="2B4336C3" w16cid:durableId="25B63EE0"/>
   <w16cid:commentId w16cid:paraId="4C988F1C" w16cid:durableId="25B63EE1"/>
   <w16cid:commentId w16cid:paraId="13B70ED3" w16cid:durableId="25B63EE2"/>
   <w16cid:commentId w16cid:paraId="70C06C79" w16cid:durableId="25B63EE3"/>
-  <w16cid:commentId w16cid:paraId="210E4429" w16cid:durableId="25B63EE4"/>
   <w16cid:commentId w16cid:paraId="3B59A971" w16cid:durableId="25B63EE5"/>
 </w16cid:commentsIds>
 </file>
@@ -2757,9 +944,6 @@
 
 <file path=word/people.xml><?xml version="1.0" encoding="utf-8"?>
 <w15:people xmlns:wpc="http://schemas.microsoft.com/office/word/2010/wordprocessingCanvas" xmlns:cx="http://schemas.microsoft.com/office/drawing/2014/chartex" xmlns:cx1="http://schemas.microsoft.com/office/drawing/2015/9/8/chartex" xmlns:cx2="http://schemas.microsoft.com/office/drawing/2015/10/21/chartex" xmlns:cx3="http://schemas.microsoft.com/office/drawing/2016/5/9/chartex" xmlns:cx4="http://schemas.microsoft.com/office/drawing/2016/5/10/chartex" xmlns:cx5="http://schemas.microsoft.com/office/drawing/2016/5/11/chartex" xmlns:cx6="http://schemas.microsoft.com/office/drawing/2016/5/12/chartex" xmlns:cx7="http://schemas.microsoft.com/office/drawing/2016/5/13/chartex" xmlns:cx8="http://schemas.microsoft.com/office/drawing/2016/5/14/chartex" xmlns:mc="http://schemas.openxmlformats.org/markup-compatibility/2006" xmlns:aink="http://schemas.microsoft.com/office/drawing/2016/ink" xmlns:am3d="http://schemas.microsoft.com/office/drawing/2017/model3d" xmlns:o="urn:schemas-microsoft-com:office:office" xmlns:r="http://schemas.openxmlformats.org/officeDocument/2006/relationships" xmlns:m="http://schemas.openxmlformats.org/officeDocument/2006/math" xmlns:v="urn:schemas-microsoft-com:vml" xmlns:wp14="http://schemas.microsoft.com/office/word/2010/wordprocessingDrawing" xmlns:wp="http://schemas.openxmlformats.org/drawingml/2006/wordprocessingDrawing" xmlns:w10="urn:schemas-microsoft-com:office:word" xmlns:w="http://schemas.openxmlformats.org/wordprocessingml/2006/main" xmlns:w14="http://schemas.microsoft.com/office/word/2010/wordml" xmlns:w15="http://schemas.microsoft.com/office/word/2012/wordml" xmlns:w16cex="http://schemas.microsoft.com/office/word/2018/wordml/cex" xmlns:w16cid="http://schemas.microsoft.com/office/word/2016/wordml/cid" xmlns:w16="http://schemas.microsoft.com/office/word/2018/wordml" xmlns:w16sdtdh="http://schemas.microsoft.com/office/word/2020/wordml/sdtdatahash" xmlns:w16se="http://schemas.microsoft.com/office/word/2015/wordml/symex" xmlns:wpg="http://schemas.microsoft.com/office/word/2010/wordprocessingGroup" xmlns:wpi="http://schemas.microsoft.com/office/word/2010/wordprocessingInk" xmlns:wne="http://schemas.microsoft.com/office/word/2006/wordml" xmlns:wps="http://schemas.microsoft.com/office/word/2010/wordprocessingShape" mc:Ignorable="w14 w15 w16se w16cid w16 w16cex w16sdtdh wp14">
-  <w15:person w15:author="Christel Prudhomme">
-    <w15:presenceInfo w15:providerId="AD" w15:userId="S::Christel.Prudhomme@ecmwf.int::ac45beae-7560-49ff-9c83-98abe99fbd58"/>
-  </w15:person>
   <w15:person w15:author="Fatima Pillosu">
     <w15:presenceInfo w15:providerId="Windows Live" w15:userId="a6295d4dc9e22643"/>
   </w15:person>
@@ -3634,64 +1818,6 @@
         </w:p>
       </w:docPartBody>
     </w:docPart>
-    <w:docPart>
-      <w:docPartPr>
-        <w:name w:val="E426C6BDD9E749768E2EE62E51D5F23E"/>
-        <w:category>
-          <w:name w:val="General"/>
-          <w:gallery w:val="placeholder"/>
-        </w:category>
-        <w:types>
-          <w:type w:val="bbPlcHdr"/>
-        </w:types>
-        <w:behaviors>
-          <w:behavior w:val="content"/>
-        </w:behaviors>
-        <w:guid w:val="{9CABB683-A8A3-40CF-9CF1-6F83A7E95CE2}"/>
-      </w:docPartPr>
-      <w:docPartBody>
-        <w:p>
-          <w:pPr>
-            <w:pStyle w:val="E426C6BDD9E749768E2EE62E51D5F23E"/>
-          </w:pPr>
-          <w:r>
-            <w:rPr>
-              <w:rStyle w:val="PlaceholderText"/>
-            </w:rPr>
-            <w:t>Click or tap here to enter text.</w:t>
-          </w:r>
-        </w:p>
-      </w:docPartBody>
-    </w:docPart>
-    <w:docPart>
-      <w:docPartPr>
-        <w:name w:val="81FD2DEB020F49A9BB25384578C2BE27"/>
-        <w:category>
-          <w:name w:val="General"/>
-          <w:gallery w:val="placeholder"/>
-        </w:category>
-        <w:types>
-          <w:type w:val="bbPlcHdr"/>
-        </w:types>
-        <w:behaviors>
-          <w:behavior w:val="content"/>
-        </w:behaviors>
-        <w:guid w:val="{461E9A58-8852-47B6-AA96-550D7E8EA0BD}"/>
-      </w:docPartPr>
-      <w:docPartBody>
-        <w:p>
-          <w:pPr>
-            <w:pStyle w:val="81FD2DEB020F49A9BB25384578C2BE27"/>
-          </w:pPr>
-          <w:r>
-            <w:rPr>
-              <w:rStyle w:val="PlaceholderText"/>
-            </w:rPr>
-            <w:t>Click or tap here to enter text.</w:t>
-          </w:r>
-        </w:p>
-      </w:docPartBody>
-    </w:docPart>
   </w:docParts>
 </w:glossaryDocument>
 </file>
@@ -3739,8 +1865,10 @@
   </w:compat>
   <w:rsids>
     <w:rsidRoot w:val="007F422D"/>
+    <w:rsid w:val="002D02BE"/>
     <w:rsid w:val="004A4AD2"/>
     <w:rsid w:val="007F422D"/>
+    <w:rsid w:val="00843A28"/>
     <w:rsid w:val="00953978"/>
   </w:rsids>
   <m:mathPr>
@@ -4518,12 +2646,9 @@
 </file>
 
 <file path=customXml/item1.xml><?xml version="1.0" encoding="utf-8"?>
-<?mso-contentType ?>
-<FormTemplates xmlns="http://schemas.microsoft.com/sharepoint/v3/contenttype/forms">
-  <Display>DocumentLibraryForm</Display>
-  <Edit>DocumentLibraryForm</Edit>
-  <New>DocumentLibraryForm</New>
-</FormTemplates>
+<p:properties xmlns:p="http://schemas.microsoft.com/office/2006/metadata/properties" xmlns:xsi="http://www.w3.org/2001/XMLSchema-instance" xmlns:pc="http://schemas.microsoft.com/office/infopath/2007/PartnerControls">
+  <documentManagement/>
+</p:properties>
 </file>
 
 <file path=customXml/item2.xml><?xml version="1.0" encoding="utf-8"?>
@@ -4744,15 +2869,19 @@
 </file>
 
 <file path=customXml/item3.xml><?xml version="1.0" encoding="utf-8"?>
-<p:properties xmlns:p="http://schemas.microsoft.com/office/2006/metadata/properties" xmlns:xsi="http://www.w3.org/2001/XMLSchema-instance" xmlns:pc="http://schemas.microsoft.com/office/infopath/2007/PartnerControls">
-  <documentManagement/>
-</p:properties>
+<?mso-contentType ?>
+<FormTemplates xmlns="http://schemas.microsoft.com/sharepoint/v3/contenttype/forms">
+  <Display>DocumentLibraryForm</Display>
+  <Edit>DocumentLibraryForm</Edit>
+  <New>DocumentLibraryForm</New>
+</FormTemplates>
 </file>
 
 <file path=customXml/itemProps1.xml><?xml version="1.0" encoding="utf-8"?>
-<ds:datastoreItem xmlns:ds="http://schemas.openxmlformats.org/officeDocument/2006/customXml" ds:itemID="{9F9045AF-7952-4B1B-B6A6-866CFCF273A8}">
+<ds:datastoreItem xmlns:ds="http://schemas.openxmlformats.org/officeDocument/2006/customXml" ds:itemID="{0FFEFE43-AC53-4966-AD85-D18489477FAA}">
   <ds:schemaRefs>
-    <ds:schemaRef ds:uri="http://schemas.microsoft.com/sharepoint/v3/contenttype/forms"/>
+    <ds:schemaRef ds:uri="http://schemas.microsoft.com/office/2006/metadata/properties"/>
+    <ds:schemaRef ds:uri="http://schemas.microsoft.com/office/infopath/2007/PartnerControls"/>
   </ds:schemaRefs>
 </ds:datastoreItem>
 </file>
@@ -4777,18 +2906,9 @@
 </file>
 
 <file path=customXml/itemProps3.xml><?xml version="1.0" encoding="utf-8"?>
-<ds:datastoreItem xmlns:ds="http://schemas.openxmlformats.org/officeDocument/2006/customXml" ds:itemID="{0FFEFE43-AC53-4966-AD85-D18489477FAA}">
+<ds:datastoreItem xmlns:ds="http://schemas.openxmlformats.org/officeDocument/2006/customXml" ds:itemID="{9F9045AF-7952-4B1B-B6A6-866CFCF273A8}">
   <ds:schemaRefs>
-    <ds:schemaRef ds:uri="http://purl.org/dc/elements/1.1/"/>
-    <ds:schemaRef ds:uri="http://purl.org/dc/terms/"/>
-    <ds:schemaRef ds:uri="http://schemas.microsoft.com/office/infopath/2007/PartnerControls"/>
-    <ds:schemaRef ds:uri="http://schemas.microsoft.com/office/2006/metadata/properties"/>
-    <ds:schemaRef ds:uri="http://www.w3.org/XML/1998/namespace"/>
-    <ds:schemaRef ds:uri="http://schemas.microsoft.com/office/2006/documentManagement/types"/>
-    <ds:schemaRef ds:uri="5844db34-2279-4a6b-9470-57e5c345fab2"/>
-    <ds:schemaRef ds:uri="http://schemas.openxmlformats.org/package/2006/metadata/core-properties"/>
-    <ds:schemaRef ds:uri="http://purl.org/dc/dcmitype/"/>
-    <ds:schemaRef ds:uri="90b8b5d6-f7b4-4238-8fd7-6fcec2be4904"/>
+    <ds:schemaRef ds:uri="http://schemas.microsoft.com/sharepoint/v3/contenttype/forms"/>
   </ds:schemaRefs>
 </ds:datastoreItem>
 </file>
</xml_diff>